<commit_message>
fix null pointer exception and extract by keywords
</commit_message>
<xml_diff>
--- a/EmailFetcher_fdddf/依赖库使用文档说明.docx
+++ b/EmailFetcher_fdddf/依赖库使用文档说明.docx
@@ -12,7 +12,6 @@
         </w:rPr>
         <w:t>依赖库</w:t>
       </w:r>
-      <w:proofErr w:type="spellStart"/>
       <w:r>
         <w:rPr>
           <w:rFonts w:hint="eastAsia"/>
@@ -22,7 +21,6 @@
       <w:r>
         <w:t>mailFetcher</w:t>
       </w:r>
-      <w:proofErr w:type="spellEnd"/>
       <w:r>
         <w:rPr>
           <w:rFonts w:hint="eastAsia"/>
@@ -50,7 +48,6 @@
       </w:r>
     </w:p>
     <w:p>
-      <w:proofErr w:type="spellStart"/>
       <w:r>
         <w:rPr>
           <w:rFonts w:hint="eastAsia"/>
@@ -60,7 +57,6 @@
       <w:r>
         <w:t>mailFetcher</w:t>
       </w:r>
-      <w:proofErr w:type="spellEnd"/>
       <w:r>
         <w:t>是一个</w:t>
       </w:r>
@@ -524,20 +520,38 @@
         <w:shd w:val="clear" w:color="auto" w:fill="FFFFFF"/>
         <w:spacing w:before="100" w:beforeAutospacing="1" w:after="100" w:afterAutospacing="1"/>
         <w:rPr>
+          <w:rFonts w:ascii="Helvetica" w:hAnsi="Helvetica" w:hint="eastAsia"/>
+          <w:color w:val="080808"/>
+          <w:sz w:val="21"/>
+          <w:szCs w:val="21"/>
+        </w:rPr>
+      </w:pPr>
+      <w:r>
+        <w:rPr>
+          <w:rFonts w:ascii="SimSun" w:eastAsia="SimSun" w:hAnsi="SimSun" w:cs="SimSun" w:hint="eastAsia"/>
+          <w:color w:val="080808"/>
+          <w:sz w:val="21"/>
+          <w:szCs w:val="21"/>
+        </w:rPr>
+        <w:t>入参：</w:t>
+      </w:r>
+      <w:r>
+        <w:rPr>
           <w:rFonts w:ascii="Helvetica" w:hAnsi="Helvetica"/>
           <w:color w:val="080808"/>
           <w:sz w:val="21"/>
           <w:szCs w:val="21"/>
         </w:rPr>
-      </w:pPr>
-      <w:r>
-        <w:rPr>
-          <w:rFonts w:ascii="SimSun" w:eastAsia="SimSun" w:hAnsi="SimSun" w:cs="SimSun" w:hint="eastAsia"/>
-          <w:color w:val="080808"/>
-          <w:sz w:val="21"/>
-          <w:szCs w:val="21"/>
-        </w:rPr>
-        <w:t>入参：</w:t>
+        <w:t xml:space="preserve">includes </w:t>
+      </w:r>
+      <w:r>
+        <w:rPr>
+          <w:rFonts w:ascii="SimSun" w:eastAsia="SimSun" w:hAnsi="SimSun" w:cs="SimSun" w:hint="eastAsia"/>
+          <w:color w:val="080808"/>
+          <w:sz w:val="21"/>
+          <w:szCs w:val="21"/>
+        </w:rPr>
+        <w:t>文件夹包含</w:t>
       </w:r>
       <w:r>
         <w:rPr>
@@ -546,16 +560,34 @@
           <w:sz w:val="21"/>
           <w:szCs w:val="21"/>
         </w:rPr>
-        <w:t xml:space="preserve">includes </w:t>
-      </w:r>
-      <w:r>
-        <w:rPr>
-          <w:rFonts w:ascii="SimSun" w:eastAsia="SimSun" w:hAnsi="SimSun" w:cs="SimSun" w:hint="eastAsia"/>
-          <w:color w:val="080808"/>
-          <w:sz w:val="21"/>
-          <w:szCs w:val="21"/>
-        </w:rPr>
-        <w:t>文件夹包含</w:t>
+        <w:t xml:space="preserve">, excludes </w:t>
+      </w:r>
+      <w:r>
+        <w:rPr>
+          <w:rFonts w:ascii="SimSun" w:eastAsia="SimSun" w:hAnsi="SimSun" w:cs="SimSun" w:hint="eastAsia"/>
+          <w:color w:val="080808"/>
+          <w:sz w:val="21"/>
+          <w:szCs w:val="21"/>
+        </w:rPr>
+        <w:t>文件夹不包</w:t>
+      </w:r>
+      <w:r>
+        <w:rPr>
+          <w:rFonts w:ascii="SimSun" w:eastAsia="SimSun" w:hAnsi="SimSun" w:cs="SimSun"/>
+          <w:color w:val="080808"/>
+          <w:sz w:val="21"/>
+          <w:szCs w:val="21"/>
+        </w:rPr>
+        <w:t>含</w:t>
+      </w:r>
+      <w:r>
+        <w:rPr>
+          <w:rFonts w:ascii="SimSun" w:eastAsia="SimSun" w:hAnsi="SimSun" w:cs="SimSun" w:hint="eastAsia"/>
+          <w:color w:val="080808"/>
+          <w:sz w:val="21"/>
+          <w:szCs w:val="21"/>
+        </w:rPr>
+        <w:t>,</w:t>
       </w:r>
       <w:r>
         <w:rPr>
@@ -563,26 +595,29 @@
           <w:color w:val="080808"/>
           <w:sz w:val="21"/>
           <w:szCs w:val="21"/>
-        </w:rPr>
-        <w:t xml:space="preserve">, excludes </w:t>
-      </w:r>
-      <w:r>
-        <w:rPr>
-          <w:rFonts w:ascii="SimSun" w:eastAsia="SimSun" w:hAnsi="SimSun" w:cs="SimSun" w:hint="eastAsia"/>
-          <w:color w:val="080808"/>
-          <w:sz w:val="21"/>
-          <w:szCs w:val="21"/>
-        </w:rPr>
-        <w:t>文件夹不包</w:t>
-      </w:r>
-      <w:r>
-        <w:rPr>
-          <w:rFonts w:ascii="SimSun" w:eastAsia="SimSun" w:hAnsi="SimSun" w:cs="SimSun"/>
-          <w:color w:val="080808"/>
-          <w:sz w:val="21"/>
-          <w:szCs w:val="21"/>
-        </w:rPr>
-        <w:t>含</w:t>
+          <w:shd w:val="clear" w:color="auto" w:fill="FFFFFF"/>
+        </w:rPr>
+        <w:t xml:space="preserve"> </w:t>
+      </w:r>
+      <w:r>
+        <w:rPr>
+          <w:rFonts w:ascii="Helvetica" w:hAnsi="Helvetica"/>
+          <w:color w:val="080808"/>
+          <w:sz w:val="21"/>
+          <w:szCs w:val="21"/>
+          <w:shd w:val="clear" w:color="auto" w:fill="FFFFFF"/>
+        </w:rPr>
+        <w:t xml:space="preserve">keywords </w:t>
+      </w:r>
+      <w:r>
+        <w:rPr>
+          <w:rFonts w:ascii="SimSun" w:eastAsia="SimSun" w:hAnsi="SimSun" w:cs="SimSun" w:hint="eastAsia"/>
+          <w:color w:val="080808"/>
+          <w:sz w:val="21"/>
+          <w:szCs w:val="21"/>
+          <w:shd w:val="clear" w:color="auto" w:fill="FFFFFF"/>
+        </w:rPr>
+        <w:t>关键词</w:t>
       </w:r>
     </w:p>
     <w:p>
@@ -594,7 +629,7 @@
         <w:shd w:val="clear" w:color="auto" w:fill="FFFFFF"/>
         <w:spacing w:before="100" w:beforeAutospacing="1" w:after="100" w:afterAutospacing="1"/>
         <w:rPr>
-          <w:rFonts w:ascii="Helvetica" w:hAnsi="Helvetica" w:hint="eastAsia"/>
+          <w:rFonts w:ascii="Helvetica" w:hAnsi="Helvetica"/>
           <w:color w:val="080808"/>
           <w:sz w:val="21"/>
           <w:szCs w:val="21"/>
@@ -696,6 +731,9 @@
     </w:p>
     <w:p>
       <w:r>
+        <w:rPr>
+          <w:noProof/>
+        </w:rPr>
         <w:lastRenderedPageBreak/>
         <w:drawing>
           <wp:inline distT="0" distB="0" distL="0" distR="0" wp14:anchorId="6390C2B0" wp14:editId="0A6AF07B">
@@ -789,12 +827,10 @@
       </w:r>
     </w:p>
     <w:p>
-      <w:pPr>
-        <w:rPr>
-          <w:rFonts w:hint="eastAsia"/>
-        </w:rPr>
-      </w:pPr>
-      <w:r>
+      <w:r>
+        <w:rPr>
+          <w:noProof/>
+        </w:rPr>
         <w:lastRenderedPageBreak/>
         <w:drawing>
           <wp:inline distT="0" distB="0" distL="0" distR="0" wp14:anchorId="36CF4B58" wp14:editId="3522A3A0">
@@ -1035,7 +1071,7 @@
     <w:p>
       <w:pPr>
         <w:rPr>
-          <w:rFonts w:ascii="SimSun" w:eastAsia="SimSun" w:hAnsi="SimSun" w:cs="SimSun" w:hint="eastAsia"/>
+          <w:rFonts w:ascii="SimSun" w:eastAsia="SimSun" w:hAnsi="SimSun" w:cs="SimSun"/>
         </w:rPr>
       </w:pPr>
       <w:r>
@@ -1067,12 +1103,13 @@
     <w:p>
       <w:pPr>
         <w:rPr>
-          <w:rFonts w:ascii="SimSun" w:eastAsia="SimSun" w:hAnsi="SimSun" w:cs="SimSun" w:hint="eastAsia"/>
-        </w:rPr>
-      </w:pPr>
-      <w:r>
-        <w:rPr>
-          <w:rFonts w:ascii="SimSun" w:eastAsia="SimSun" w:hAnsi="SimSun" w:cs="SimSun"/>
+          <w:rFonts w:ascii="SimSun" w:eastAsia="SimSun" w:hAnsi="SimSun" w:cs="SimSun"/>
+        </w:rPr>
+      </w:pPr>
+      <w:r>
+        <w:rPr>
+          <w:rFonts w:ascii="SimSun" w:eastAsia="SimSun" w:hAnsi="SimSun" w:cs="SimSun"/>
+          <w:noProof/>
         </w:rPr>
         <w:lastRenderedPageBreak/>
         <w:drawing>
@@ -1120,11 +1157,6 @@
       </w:pPr>
     </w:p>
     <w:p>
-      <w:pPr>
-        <w:rPr>
-          <w:rFonts w:hint="eastAsia"/>
-        </w:rPr>
-      </w:pPr>
       <w:r>
         <w:fldChar w:fldCharType="begin"/>
       </w:r>
@@ -1191,36 +1223,22 @@
         <w:fldChar w:fldCharType="end"/>
       </w:r>
     </w:p>
-    <w:p>
-      <w:pPr>
+    <w:p/>
+    <w:p/>
+    <w:p>
+      <w:r>
         <w:rPr>
           <w:rFonts w:hint="eastAsia"/>
         </w:rPr>
-      </w:pPr>
-    </w:p>
-    <w:p>
-      <w:pPr>
-        <w:rPr>
-          <w:rFonts w:hint="eastAsia"/>
-        </w:rPr>
-      </w:pPr>
-    </w:p>
-    <w:p>
-      <w:r>
-        <w:rPr>
-          <w:rFonts w:hint="eastAsia"/>
-        </w:rPr>
         <w:t>页面上新建局部变量并绑定到表单输入项中。</w:t>
       </w:r>
     </w:p>
     <w:p/>
     <w:p>
-      <w:pPr>
-        <w:rPr>
-          <w:rFonts w:hint="eastAsia"/>
-        </w:rPr>
-      </w:pPr>
-      <w:r>
+      <w:r>
+        <w:rPr>
+          <w:noProof/>
+        </w:rPr>
         <w:lastRenderedPageBreak/>
         <w:drawing>
           <wp:inline distT="0" distB="0" distL="0" distR="0" wp14:anchorId="225702EB" wp14:editId="7D2864B8">
@@ -1280,6 +1298,9 @@
     <w:p/>
     <w:p>
       <w:r>
+        <w:rPr>
+          <w:noProof/>
+        </w:rPr>
         <w:lastRenderedPageBreak/>
         <w:drawing>
           <wp:inline distT="0" distB="0" distL="0" distR="0" wp14:anchorId="2ECDE03F" wp14:editId="76BF1721">
@@ -1318,73 +1339,67 @@
         </w:drawing>
       </w:r>
     </w:p>
-    <w:p>
-      <w:pPr>
+    <w:p/>
+    <w:p>
+      <w:r>
         <w:rPr>
           <w:rFonts w:hint="eastAsia"/>
         </w:rPr>
-      </w:pPr>
-    </w:p>
-    <w:p>
+        <w:t>事件中调用</w:t>
+      </w:r>
+      <w:r>
+        <w:rPr>
+          <w:rFonts w:ascii="SimSun" w:eastAsia="SimSun" w:hAnsi="SimSun" w:cs="SimSun" w:hint="eastAsia"/>
+        </w:rPr>
+        <w:t>服务端</w:t>
+      </w:r>
       <w:r>
         <w:rPr>
           <w:rFonts w:hint="eastAsia"/>
         </w:rPr>
-        <w:t>事件中调用</w:t>
-      </w:r>
-      <w:r>
-        <w:rPr>
-          <w:rFonts w:ascii="SimSun" w:eastAsia="SimSun" w:hAnsi="SimSun" w:cs="SimSun" w:hint="eastAsia"/>
-        </w:rPr>
-        <w:t>服务端</w:t>
+        <w:t>逻辑</w:t>
+      </w:r>
+      <w:r>
+        <w:t>logic7</w:t>
+      </w:r>
+      <w:r>
+        <w:rPr>
+          <w:rFonts w:ascii="SimSun" w:eastAsia="SimSun" w:hAnsi="SimSun" w:cs="SimSun" w:hint="eastAsia"/>
+        </w:rPr>
+        <w:t>，</w:t>
       </w:r>
       <w:r>
         <w:rPr>
           <w:rFonts w:hint="eastAsia"/>
         </w:rPr>
-        <w:t>逻辑</w:t>
-      </w:r>
-      <w:r>
-        <w:t>logic7</w:t>
-      </w:r>
-      <w:r>
-        <w:rPr>
-          <w:rFonts w:ascii="SimSun" w:eastAsia="SimSun" w:hAnsi="SimSun" w:cs="SimSun" w:hint="eastAsia"/>
-        </w:rPr>
-        <w:t>，</w:t>
+        <w:t>将返回值使用内置函数T</w:t>
+      </w:r>
+      <w:r>
+        <w:t>oString</w:t>
       </w:r>
       <w:r>
         <w:rPr>
           <w:rFonts w:hint="eastAsia"/>
         </w:rPr>
-        <w:t>将返回值使用内置函数T</w:t>
-      </w:r>
-      <w:r>
-        <w:t>oString</w:t>
+        <w:t>后赋值给变量</w:t>
+      </w:r>
+      <w:r>
+        <w:t>variable</w:t>
+      </w:r>
+      <w:r>
+        <w:t>3</w:t>
       </w:r>
       <w:r>
         <w:rPr>
           <w:rFonts w:hint="eastAsia"/>
         </w:rPr>
-        <w:t>后赋值给变量</w:t>
-      </w:r>
-      <w:r>
-        <w:t>variable</w:t>
-      </w:r>
-      <w:r>
-        <w:t>3</w:t>
-      </w:r>
-      <w:r>
-        <w:rPr>
-          <w:rFonts w:hint="eastAsia"/>
-        </w:rPr>
         <w:t>。</w:t>
       </w:r>
     </w:p>
     <w:p>
       <w:pPr>
         <w:rPr>
-          <w:rFonts w:ascii="SimSun" w:eastAsia="SimSun" w:hAnsi="SimSun" w:cs="SimSun" w:hint="eastAsia"/>
+          <w:rFonts w:ascii="SimSun" w:eastAsia="SimSun" w:hAnsi="SimSun" w:cs="SimSun"/>
         </w:rPr>
       </w:pPr>
     </w:p>
@@ -1430,6 +1445,7 @@
       <w:r>
         <w:rPr>
           <w:rFonts w:ascii="SimSun" w:eastAsia="SimSun" w:hAnsi="SimSun" w:cs="SimSun"/>
+          <w:noProof/>
         </w:rPr>
         <w:lastRenderedPageBreak/>
         <w:drawing>
@@ -1469,47 +1485,41 @@
         </w:drawing>
       </w:r>
     </w:p>
-    <w:p>
-      <w:pPr>
+    <w:p/>
+    <w:p>
+      <w:pPr>
+        <w:rPr>
+          <w:rFonts w:ascii="SimSun" w:eastAsia="SimSun" w:hAnsi="SimSun" w:cs="SimSun"/>
+        </w:rPr>
+      </w:pPr>
+      <w:r>
         <w:rPr>
           <w:rFonts w:hint="eastAsia"/>
         </w:rPr>
-      </w:pPr>
-    </w:p>
-    <w:p>
-      <w:pPr>
-        <w:rPr>
-          <w:rFonts w:ascii="SimSun" w:eastAsia="SimSun" w:hAnsi="SimSun" w:cs="SimSun"/>
-        </w:rPr>
-      </w:pPr>
+        <w:t>选择</w:t>
+      </w:r>
       <w:r>
         <w:rPr>
           <w:rFonts w:hint="eastAsia"/>
         </w:rPr>
-        <w:t>选择</w:t>
+        <w:t>E</w:t>
+      </w:r>
+      <w:r>
+        <w:t>mailFetcher</w:t>
       </w:r>
       <w:r>
         <w:rPr>
           <w:rFonts w:hint="eastAsia"/>
         </w:rPr>
-        <w:t>E</w:t>
-      </w:r>
-      <w:r>
-        <w:t>mailFetcher</w:t>
+        <w:t>中的</w:t>
+      </w:r>
+      <w:r>
+        <w:t>extractEmails</w:t>
       </w:r>
       <w:r>
         <w:rPr>
           <w:rFonts w:hint="eastAsia"/>
         </w:rPr>
-        <w:t>中的</w:t>
-      </w:r>
-      <w:r>
-        <w:t>extractEmails</w:t>
-      </w:r>
-      <w:r>
-        <w:rPr>
-          <w:rFonts w:hint="eastAsia"/>
-        </w:rPr>
         <w:t>，并填写参数</w:t>
       </w:r>
       <w:r>
@@ -1554,12 +1564,13 @@
     <w:p>
       <w:pPr>
         <w:rPr>
-          <w:rFonts w:ascii="SimSun" w:eastAsia="SimSun" w:hAnsi="SimSun" w:cs="SimSun" w:hint="eastAsia"/>
-        </w:rPr>
-      </w:pPr>
-      <w:r>
-        <w:rPr>
-          <w:rFonts w:ascii="SimSun" w:eastAsia="SimSun" w:hAnsi="SimSun" w:cs="SimSun"/>
+          <w:rFonts w:ascii="SimSun" w:eastAsia="SimSun" w:hAnsi="SimSun" w:cs="SimSun"/>
+        </w:rPr>
+      </w:pPr>
+      <w:r>
+        <w:rPr>
+          <w:rFonts w:ascii="SimSun" w:eastAsia="SimSun" w:hAnsi="SimSun" w:cs="SimSun"/>
+          <w:noProof/>
         </w:rPr>
         <w:drawing>
           <wp:inline distT="0" distB="0" distL="0" distR="0" wp14:anchorId="0556AEAC" wp14:editId="3A0AD564">

</xml_diff>

<commit_message>
save attachments to aliyun OSS
</commit_message>
<xml_diff>
--- a/EmailFetcher_fdddf/依赖库使用文档说明.docx
+++ b/EmailFetcher_fdddf/依赖库使用文档说明.docx
@@ -520,7 +520,7 @@
         <w:shd w:val="clear" w:color="auto" w:fill="FFFFFF"/>
         <w:spacing w:before="100" w:beforeAutospacing="1" w:after="100" w:afterAutospacing="1"/>
         <w:rPr>
-          <w:rFonts w:ascii="Helvetica" w:hAnsi="Helvetica" w:hint="eastAsia"/>
+          <w:rFonts w:ascii="Helvetica" w:hAnsi="Helvetica"/>
           <w:color w:val="080808"/>
           <w:sz w:val="21"/>
           <w:szCs w:val="21"/>
@@ -828,15 +828,12 @@
     </w:p>
     <w:p>
       <w:r>
-        <w:rPr>
-          <w:noProof/>
-        </w:rPr>
         <w:lastRenderedPageBreak/>
         <w:drawing>
-          <wp:inline distT="0" distB="0" distL="0" distR="0" wp14:anchorId="36CF4B58" wp14:editId="3522A3A0">
-            <wp:extent cx="5943600" cy="3326130"/>
-            <wp:effectExtent l="0" t="0" r="0" b="1270"/>
-            <wp:docPr id="777153361" name="Picture 1"/>
+          <wp:inline distT="0" distB="0" distL="0" distR="0" wp14:anchorId="784E0D7E" wp14:editId="6B418ECF">
+            <wp:extent cx="5943600" cy="3964305"/>
+            <wp:effectExtent l="0" t="0" r="0" b="0"/>
+            <wp:docPr id="1588873978" name="Picture 1"/>
             <wp:cNvGraphicFramePr>
               <a:graphicFrameLocks xmlns:a="http://schemas.openxmlformats.org/drawingml/2006/main" noChangeAspect="1"/>
             </wp:cNvGraphicFramePr>
@@ -844,7 +841,7 @@
               <a:graphicData uri="http://schemas.openxmlformats.org/drawingml/2006/picture">
                 <pic:pic xmlns:pic="http://schemas.openxmlformats.org/drawingml/2006/picture">
                   <pic:nvPicPr>
-                    <pic:cNvPr id="777153361" name=""/>
+                    <pic:cNvPr id="1588873978" name=""/>
                     <pic:cNvPicPr/>
                   </pic:nvPicPr>
                   <pic:blipFill>
@@ -856,7 +853,7 @@
                   <pic:spPr>
                     <a:xfrm>
                       <a:off x="0" y="0"/>
-                      <a:ext cx="5943600" cy="3326130"/>
+                      <a:ext cx="5943600" cy="3964305"/>
                     </a:xfrm>
                     <a:prstGeom prst="rect">
                       <a:avLst/>
@@ -1097,6 +1094,13 @@
       <w:pPr>
         <w:rPr>
           <w:rFonts w:ascii="SimSun" w:eastAsia="SimSun" w:hAnsi="SimSun" w:cs="SimSun"/>
+        </w:rPr>
+      </w:pPr>
+    </w:p>
+    <w:p>
+      <w:pPr>
+        <w:rPr>
+          <w:rFonts w:ascii="SimSun" w:eastAsia="SimSun" w:hAnsi="SimSun" w:cs="SimSun" w:hint="eastAsia"/>
         </w:rPr>
       </w:pPr>
     </w:p>
@@ -1226,6 +1230,317 @@
     <w:p/>
     <w:p/>
     <w:p>
+      <w:pPr>
+        <w:rPr>
+          <w:rFonts w:ascii="SimSun" w:eastAsia="SimSun" w:hAnsi="SimSun" w:cs="SimSun"/>
+        </w:rPr>
+      </w:pPr>
+      <w:r>
+        <w:rPr>
+          <w:rFonts w:hint="eastAsia"/>
+        </w:rPr>
+        <w:t>OSS</w:t>
+      </w:r>
+      <w:r>
+        <w:rPr>
+          <w:rFonts w:ascii="SimSun" w:eastAsia="SimSun" w:hAnsi="SimSun" w:cs="SimSun" w:hint="eastAsia"/>
+        </w:rPr>
+        <w:t>存储使用阿里云；</w:t>
+      </w:r>
+    </w:p>
+    <w:p>
+      <w:pPr>
+        <w:rPr>
+          <w:rFonts w:ascii="SimSun" w:eastAsia="SimSun" w:hAnsi="SimSun" w:cs="SimSun"/>
+        </w:rPr>
+      </w:pPr>
+    </w:p>
+    <w:p>
+      <w:pPr>
+        <w:rPr>
+          <w:rFonts w:ascii="SimSun" w:eastAsia="SimSun" w:hAnsi="SimSun" w:cs="SimSun"/>
+        </w:rPr>
+      </w:pPr>
+      <w:r>
+        <w:rPr>
+          <w:rFonts w:ascii="SimSun" w:eastAsia="SimSun" w:hAnsi="SimSun" w:cs="SimSun" w:hint="eastAsia"/>
+        </w:rPr>
+        <w:t>填写信息如下：</w:t>
+      </w:r>
+    </w:p>
+    <w:p>
+      <w:pPr>
+        <w:pStyle w:val="ListParagraph"/>
+        <w:numPr>
+          <w:ilvl w:val="0"/>
+          <w:numId w:val="7"/>
+        </w:numPr>
+        <w:rPr>
+          <w:rFonts w:ascii="SimSun" w:eastAsia="SimSun" w:hAnsi="SimSun" w:cs="SimSun"/>
+        </w:rPr>
+      </w:pPr>
+      <w:r>
+        <w:rPr>
+          <w:rFonts w:ascii="SimSun" w:eastAsia="SimSun" w:hAnsi="SimSun" w:cs="SimSun"/>
+        </w:rPr>
+        <w:t xml:space="preserve">ossAccessKeyId </w:t>
+      </w:r>
+      <w:r>
+        <w:rPr>
+          <w:rFonts w:ascii="SimSun" w:eastAsia="SimSun" w:hAnsi="SimSun" w:cs="SimSun"/>
+        </w:rPr>
+        <w:t xml:space="preserve"> </w:t>
+      </w:r>
+      <w:r>
+        <w:rPr>
+          <w:rFonts w:ascii="SimSun" w:eastAsia="SimSun" w:hAnsi="SimSun" w:cs="SimSun" w:hint="eastAsia"/>
+        </w:rPr>
+        <w:t>阿里云RAM用户的A</w:t>
+      </w:r>
+      <w:r>
+        <w:rPr>
+          <w:rFonts w:ascii="SimSun" w:eastAsia="SimSun" w:hAnsi="SimSun" w:cs="SimSun"/>
+        </w:rPr>
+        <w:t>ccessKeyID</w:t>
+      </w:r>
+    </w:p>
+    <w:p>
+      <w:pPr>
+        <w:pStyle w:val="ListParagraph"/>
+        <w:numPr>
+          <w:ilvl w:val="0"/>
+          <w:numId w:val="7"/>
+        </w:numPr>
+        <w:rPr>
+          <w:rFonts w:ascii="SimSun" w:eastAsia="SimSun" w:hAnsi="SimSun" w:cs="SimSun" w:hint="eastAsia"/>
+        </w:rPr>
+      </w:pPr>
+      <w:r>
+        <w:rPr>
+          <w:rFonts w:ascii="SimSun" w:eastAsia="SimSun" w:hAnsi="SimSun" w:cs="SimSun"/>
+        </w:rPr>
+        <w:t xml:space="preserve">ossAccessKeySecret </w:t>
+      </w:r>
+      <w:r>
+        <w:rPr>
+          <w:rFonts w:ascii="SimSun" w:eastAsia="SimSun" w:hAnsi="SimSun" w:cs="SimSun" w:hint="eastAsia"/>
+        </w:rPr>
+        <w:t>阿里云RAM用户的</w:t>
+      </w:r>
+      <w:r>
+        <w:rPr>
+          <w:rFonts w:ascii="SimSun" w:eastAsia="SimSun" w:hAnsi="SimSun" w:cs="SimSun" w:hint="eastAsia"/>
+        </w:rPr>
+        <w:t>Acc</w:t>
+      </w:r>
+      <w:r>
+        <w:rPr>
+          <w:rFonts w:ascii="SimSun" w:eastAsia="SimSun" w:hAnsi="SimSun" w:cs="SimSun"/>
+        </w:rPr>
+        <w:t>essKey Secret</w:t>
+      </w:r>
+    </w:p>
+    <w:p>
+      <w:pPr>
+        <w:pStyle w:val="ListParagraph"/>
+        <w:numPr>
+          <w:ilvl w:val="0"/>
+          <w:numId w:val="7"/>
+        </w:numPr>
+        <w:rPr>
+          <w:rFonts w:ascii="SimSun" w:eastAsia="SimSun" w:hAnsi="SimSun" w:cs="SimSun"/>
+        </w:rPr>
+      </w:pPr>
+      <w:r>
+        <w:rPr>
+          <w:rFonts w:ascii="SimSun" w:eastAsia="SimSun" w:hAnsi="SimSun" w:cs="SimSun"/>
+        </w:rPr>
+        <w:t xml:space="preserve">ossBucketName </w:t>
+      </w:r>
+      <w:r>
+        <w:rPr>
+          <w:rFonts w:ascii="SimSun" w:eastAsia="SimSun" w:hAnsi="SimSun" w:cs="SimSun"/>
+        </w:rPr>
+        <w:t xml:space="preserve"> </w:t>
+      </w:r>
+      <w:r>
+        <w:rPr>
+          <w:rFonts w:ascii="SimSun" w:eastAsia="SimSun" w:hAnsi="SimSun" w:cs="SimSun" w:hint="eastAsia"/>
+        </w:rPr>
+        <w:t>阿里云对象存储OSS的桶名称</w:t>
+      </w:r>
+    </w:p>
+    <w:p>
+      <w:pPr>
+        <w:pStyle w:val="ListParagraph"/>
+        <w:numPr>
+          <w:ilvl w:val="0"/>
+          <w:numId w:val="7"/>
+        </w:numPr>
+        <w:rPr>
+          <w:rFonts w:ascii="SimSun" w:eastAsia="SimSun" w:hAnsi="SimSun" w:cs="SimSun"/>
+        </w:rPr>
+      </w:pPr>
+      <w:r>
+        <w:rPr>
+          <w:rFonts w:ascii="SimSun" w:eastAsia="SimSun" w:hAnsi="SimSun" w:cs="SimSun"/>
+        </w:rPr>
+        <w:t xml:space="preserve">ossBucketDomain </w:t>
+      </w:r>
+      <w:r>
+        <w:rPr>
+          <w:rFonts w:ascii="SimSun" w:eastAsia="SimSun" w:hAnsi="SimSun" w:cs="SimSun" w:hint="eastAsia"/>
+        </w:rPr>
+        <w:t>阿里云OSS外网访问域名 如</w:t>
+      </w:r>
+      <w:r>
+        <w:rPr>
+          <w:rFonts w:ascii="SimSun" w:eastAsia="SimSun" w:hAnsi="SimSun" w:cs="SimSun"/>
+        </w:rPr>
+        <w:t>netease.oss-cn-shanghai.aliyuncs.com;</w:t>
+      </w:r>
+    </w:p>
+    <w:p>
+      <w:pPr>
+        <w:pStyle w:val="ListParagraph"/>
+        <w:numPr>
+          <w:ilvl w:val="0"/>
+          <w:numId w:val="7"/>
+        </w:numPr>
+        <w:rPr>
+          <w:rFonts w:ascii="SimSun" w:eastAsia="SimSun" w:hAnsi="SimSun" w:cs="SimSun" w:hint="eastAsia"/>
+        </w:rPr>
+      </w:pPr>
+      <w:r>
+        <w:rPr>
+          <w:rFonts w:ascii="SimSun" w:eastAsia="SimSun" w:hAnsi="SimSun" w:cs="SimSun"/>
+        </w:rPr>
+        <w:lastRenderedPageBreak/>
+        <w:t xml:space="preserve">ossEndpoint </w:t>
+      </w:r>
+      <w:r>
+        <w:rPr>
+          <w:rFonts w:ascii="SimSun" w:eastAsia="SimSun" w:hAnsi="SimSun" w:cs="SimSun" w:hint="eastAsia"/>
+        </w:rPr>
+        <w:t>阿里云OSS的地域节点，如</w:t>
+      </w:r>
+      <w:r>
+        <w:rPr>
+          <w:rFonts w:ascii="SimSun" w:eastAsia="SimSun" w:hAnsi="SimSun" w:cs="SimSun"/>
+        </w:rPr>
+        <w:t xml:space="preserve"> "oss-cn-shanghai.aliyuncs.com";</w:t>
+      </w:r>
+    </w:p>
+    <w:p>
+      <w:pPr>
+        <w:rPr>
+          <w:rFonts w:hint="eastAsia"/>
+        </w:rPr>
+      </w:pPr>
+    </w:p>
+    <w:p>
+      <w:pPr>
+        <w:rPr>
+          <w:rFonts w:ascii="SimSun" w:eastAsia="SimSun" w:hAnsi="SimSun" w:cs="SimSun"/>
+        </w:rPr>
+      </w:pPr>
+      <w:r>
+        <w:rPr>
+          <w:rFonts w:ascii="SimSun" w:eastAsia="SimSun" w:hAnsi="SimSun" w:cs="SimSun" w:hint="eastAsia"/>
+        </w:rPr>
+        <w:t>以上信息可以对象存储控制台查看到：</w:t>
+      </w:r>
+    </w:p>
+    <w:p>
+      <w:pPr>
+        <w:rPr>
+          <w:rFonts w:ascii="SimSun" w:eastAsia="SimSun" w:hAnsi="SimSun" w:cs="SimSun"/>
+        </w:rPr>
+      </w:pPr>
+    </w:p>
+    <w:p>
+      <w:pPr>
+        <w:rPr>
+          <w:rFonts w:ascii="SimSun" w:eastAsia="SimSun" w:hAnsi="SimSun" w:cs="SimSun"/>
+        </w:rPr>
+      </w:pPr>
+    </w:p>
+    <w:p>
+      <w:r>
+        <w:drawing>
+          <wp:inline distT="0" distB="0" distL="0" distR="0" wp14:anchorId="051EDBDE" wp14:editId="3497E47A">
+            <wp:extent cx="5943600" cy="4038600"/>
+            <wp:effectExtent l="0" t="0" r="0" b="0"/>
+            <wp:docPr id="1234859964" name="Picture 1"/>
+            <wp:cNvGraphicFramePr>
+              <a:graphicFrameLocks xmlns:a="http://schemas.openxmlformats.org/drawingml/2006/main" noChangeAspect="1"/>
+            </wp:cNvGraphicFramePr>
+            <a:graphic xmlns:a="http://schemas.openxmlformats.org/drawingml/2006/main">
+              <a:graphicData uri="http://schemas.openxmlformats.org/drawingml/2006/picture">
+                <pic:pic xmlns:pic="http://schemas.openxmlformats.org/drawingml/2006/picture">
+                  <pic:nvPicPr>
+                    <pic:cNvPr id="1234859964" name=""/>
+                    <pic:cNvPicPr/>
+                  </pic:nvPicPr>
+                  <pic:blipFill>
+                    <a:blip r:embed="rId10"/>
+                    <a:stretch>
+                      <a:fillRect/>
+                    </a:stretch>
+                  </pic:blipFill>
+                  <pic:spPr>
+                    <a:xfrm>
+                      <a:off x="0" y="0"/>
+                      <a:ext cx="5943600" cy="4038600"/>
+                    </a:xfrm>
+                    <a:prstGeom prst="rect">
+                      <a:avLst/>
+                    </a:prstGeom>
+                  </pic:spPr>
+                </pic:pic>
+              </a:graphicData>
+            </a:graphic>
+          </wp:inline>
+        </w:drawing>
+      </w:r>
+    </w:p>
+    <w:p/>
+    <w:p>
+      <w:r>
+        <w:rPr>
+          <w:rFonts w:ascii="SimSun" w:eastAsia="SimSun" w:hAnsi="SimSun" w:cs="SimSun" w:hint="eastAsia"/>
+        </w:rPr>
+        <w:t>注意设置O</w:t>
+      </w:r>
+      <w:r>
+        <w:rPr>
+          <w:rFonts w:ascii="SimSun" w:eastAsia="SimSun" w:hAnsi="SimSun" w:cs="SimSun"/>
+        </w:rPr>
+        <w:t>SS</w:t>
+      </w:r>
+      <w:r>
+        <w:rPr>
+          <w:rFonts w:ascii="SimSun" w:eastAsia="SimSun" w:hAnsi="SimSun" w:cs="SimSun" w:hint="eastAsia"/>
+        </w:rPr>
+        <w:t>的权限为公有读，私有写。</w:t>
+      </w:r>
+    </w:p>
+    <w:p>
+      <w:pPr>
+        <w:rPr>
+          <w:rFonts w:hint="eastAsia"/>
+        </w:rPr>
+      </w:pPr>
+    </w:p>
+    <w:p/>
+    <w:p>
+      <w:pPr>
+        <w:rPr>
+          <w:rFonts w:hint="eastAsia"/>
+        </w:rPr>
+      </w:pPr>
+    </w:p>
+    <w:p>
       <w:r>
         <w:rPr>
           <w:rFonts w:hint="eastAsia"/>
@@ -1256,7 +1571,7 @@
                     <pic:cNvPicPr/>
                   </pic:nvPicPr>
                   <pic:blipFill>
-                    <a:blip r:embed="rId10"/>
+                    <a:blip r:embed="rId11"/>
                     <a:stretch>
                       <a:fillRect/>
                     </a:stretch>
@@ -1318,7 +1633,7 @@
                     <pic:cNvPicPr/>
                   </pic:nvPicPr>
                   <pic:blipFill>
-                    <a:blip r:embed="rId11"/>
+                    <a:blip r:embed="rId12"/>
                     <a:stretch>
                       <a:fillRect/>
                     </a:stretch>
@@ -1464,7 +1779,7 @@
                     <pic:cNvPicPr/>
                   </pic:nvPicPr>
                   <pic:blipFill>
-                    <a:blip r:embed="rId12"/>
+                    <a:blip r:embed="rId13"/>
                     <a:stretch>
                       <a:fillRect/>
                     </a:stretch>
@@ -1588,7 +1903,7 @@
                     <pic:cNvPicPr/>
                   </pic:nvPicPr>
                   <pic:blipFill>
-                    <a:blip r:embed="rId13"/>
+                    <a:blip r:embed="rId14"/>
                     <a:stretch>
                       <a:fillRect/>
                     </a:stretch>
@@ -2395,6 +2710,119 @@
       </w:pPr>
     </w:lvl>
   </w:abstractNum>
+  <w:abstractNum w:abstractNumId="6" w15:restartNumberingAfterBreak="0">
+    <w:nsid w:val="7BC042FE"/>
+    <w:multiLevelType w:val="hybridMultilevel"/>
+    <w:tmpl w:val="B6905074"/>
+    <w:lvl w:ilvl="0" w:tplc="0B96C512">
+      <w:start w:val="3"/>
+      <w:numFmt w:val="bullet"/>
+      <w:lvlText w:val=""/>
+      <w:lvlJc w:val="left"/>
+      <w:pPr>
+        <w:ind w:left="360" w:hanging="360"/>
+      </w:pPr>
+      <w:rPr>
+        <w:rFonts w:ascii="Wingdings" w:eastAsia="SimSun" w:hAnsi="Wingdings" w:cs="SimSun" w:hint="default"/>
+      </w:rPr>
+    </w:lvl>
+    <w:lvl w:ilvl="1" w:tplc="04090003" w:tentative="1">
+      <w:start w:val="1"/>
+      <w:numFmt w:val="bullet"/>
+      <w:lvlText w:val=""/>
+      <w:lvlJc w:val="left"/>
+      <w:pPr>
+        <w:ind w:left="880" w:hanging="440"/>
+      </w:pPr>
+      <w:rPr>
+        <w:rFonts w:ascii="Wingdings" w:hAnsi="Wingdings" w:hint="default"/>
+      </w:rPr>
+    </w:lvl>
+    <w:lvl w:ilvl="2" w:tplc="04090005" w:tentative="1">
+      <w:start w:val="1"/>
+      <w:numFmt w:val="bullet"/>
+      <w:lvlText w:val=""/>
+      <w:lvlJc w:val="left"/>
+      <w:pPr>
+        <w:ind w:left="1320" w:hanging="440"/>
+      </w:pPr>
+      <w:rPr>
+        <w:rFonts w:ascii="Wingdings" w:hAnsi="Wingdings" w:hint="default"/>
+      </w:rPr>
+    </w:lvl>
+    <w:lvl w:ilvl="3" w:tplc="04090001" w:tentative="1">
+      <w:start w:val="1"/>
+      <w:numFmt w:val="bullet"/>
+      <w:lvlText w:val=""/>
+      <w:lvlJc w:val="left"/>
+      <w:pPr>
+        <w:ind w:left="1760" w:hanging="440"/>
+      </w:pPr>
+      <w:rPr>
+        <w:rFonts w:ascii="Wingdings" w:hAnsi="Wingdings" w:hint="default"/>
+      </w:rPr>
+    </w:lvl>
+    <w:lvl w:ilvl="4" w:tplc="04090003" w:tentative="1">
+      <w:start w:val="1"/>
+      <w:numFmt w:val="bullet"/>
+      <w:lvlText w:val=""/>
+      <w:lvlJc w:val="left"/>
+      <w:pPr>
+        <w:ind w:left="2200" w:hanging="440"/>
+      </w:pPr>
+      <w:rPr>
+        <w:rFonts w:ascii="Wingdings" w:hAnsi="Wingdings" w:hint="default"/>
+      </w:rPr>
+    </w:lvl>
+    <w:lvl w:ilvl="5" w:tplc="04090005" w:tentative="1">
+      <w:start w:val="1"/>
+      <w:numFmt w:val="bullet"/>
+      <w:lvlText w:val=""/>
+      <w:lvlJc w:val="left"/>
+      <w:pPr>
+        <w:ind w:left="2640" w:hanging="440"/>
+      </w:pPr>
+      <w:rPr>
+        <w:rFonts w:ascii="Wingdings" w:hAnsi="Wingdings" w:hint="default"/>
+      </w:rPr>
+    </w:lvl>
+    <w:lvl w:ilvl="6" w:tplc="04090001" w:tentative="1">
+      <w:start w:val="1"/>
+      <w:numFmt w:val="bullet"/>
+      <w:lvlText w:val=""/>
+      <w:lvlJc w:val="left"/>
+      <w:pPr>
+        <w:ind w:left="3080" w:hanging="440"/>
+      </w:pPr>
+      <w:rPr>
+        <w:rFonts w:ascii="Wingdings" w:hAnsi="Wingdings" w:hint="default"/>
+      </w:rPr>
+    </w:lvl>
+    <w:lvl w:ilvl="7" w:tplc="04090003" w:tentative="1">
+      <w:start w:val="1"/>
+      <w:numFmt w:val="bullet"/>
+      <w:lvlText w:val=""/>
+      <w:lvlJc w:val="left"/>
+      <w:pPr>
+        <w:ind w:left="3520" w:hanging="440"/>
+      </w:pPr>
+      <w:rPr>
+        <w:rFonts w:ascii="Wingdings" w:hAnsi="Wingdings" w:hint="default"/>
+      </w:rPr>
+    </w:lvl>
+    <w:lvl w:ilvl="8" w:tplc="04090005" w:tentative="1">
+      <w:start w:val="1"/>
+      <w:numFmt w:val="bullet"/>
+      <w:lvlText w:val=""/>
+      <w:lvlJc w:val="left"/>
+      <w:pPr>
+        <w:ind w:left="3960" w:hanging="440"/>
+      </w:pPr>
+      <w:rPr>
+        <w:rFonts w:ascii="Wingdings" w:hAnsi="Wingdings" w:hint="default"/>
+      </w:rPr>
+    </w:lvl>
+  </w:abstractNum>
   <w:num w:numId="1" w16cid:durableId="1441610715">
     <w:abstractNumId w:val="5"/>
   </w:num>
@@ -2412,6 +2840,9 @@
   </w:num>
   <w:num w:numId="6" w16cid:durableId="1691909464">
     <w:abstractNumId w:val="2"/>
+  </w:num>
+  <w:num w:numId="7" w16cid:durableId="2062946815">
+    <w:abstractNumId w:val="6"/>
   </w:num>
 </w:numbering>
 </file>

</xml_diff>

<commit_message>
add amazone s3 to store attachments
</commit_message>
<xml_diff>
--- a/EmailFetcher_fdddf/依赖库使用文档说明.docx
+++ b/EmailFetcher_fdddf/依赖库使用文档说明.docx
@@ -103,7 +103,59 @@
         <w:rPr>
           <w:rFonts w:ascii="SimSun" w:eastAsia="SimSun" w:hAnsi="SimSun" w:cs="SimSun" w:hint="eastAsia"/>
         </w:rPr>
-        <w:t>并支持附件拉取（需借助阿里云OSS）</w:t>
+        <w:t>并支持附件拉取（</w:t>
+      </w:r>
+      <w:r>
+        <w:rPr>
+          <w:rFonts w:ascii="SimSun" w:eastAsia="SimSun" w:hAnsi="SimSun" w:cs="SimSun" w:hint="eastAsia"/>
+        </w:rPr>
+        <w:t>支持</w:t>
+      </w:r>
+      <w:bookmarkStart w:id="0" w:name="OLE_LINK1"/>
+      <w:bookmarkStart w:id="1" w:name="OLE_LINK2"/>
+      <w:r>
+        <w:rPr>
+          <w:rFonts w:ascii="SimSun" w:eastAsia="SimSun" w:hAnsi="SimSun" w:cs="SimSun" w:hint="eastAsia"/>
+        </w:rPr>
+        <w:t>A</w:t>
+      </w:r>
+      <w:r>
+        <w:rPr>
+          <w:rFonts w:ascii="SimSun" w:eastAsia="SimSun" w:hAnsi="SimSun" w:cs="SimSun"/>
+        </w:rPr>
+        <w:t xml:space="preserve">WS </w:t>
+      </w:r>
+      <w:r>
+        <w:rPr>
+          <w:rFonts w:ascii="SimSun" w:eastAsia="SimSun" w:hAnsi="SimSun" w:cs="SimSun" w:hint="eastAsia"/>
+        </w:rPr>
+        <w:t>S</w:t>
+      </w:r>
+      <w:r>
+        <w:rPr>
+          <w:rFonts w:ascii="SimSun" w:eastAsia="SimSun" w:hAnsi="SimSun" w:cs="SimSun"/>
+        </w:rPr>
+        <w:t>3</w:t>
+      </w:r>
+      <w:r>
+        <w:rPr>
+          <w:rFonts w:ascii="SimSun" w:eastAsia="SimSun" w:hAnsi="SimSun" w:cs="SimSun" w:hint="eastAsia"/>
+        </w:rPr>
+        <w:t>协议</w:t>
+      </w:r>
+      <w:bookmarkEnd w:id="0"/>
+      <w:bookmarkEnd w:id="1"/>
+      <w:r>
+        <w:rPr>
+          <w:rFonts w:ascii="SimSun" w:eastAsia="SimSun" w:hAnsi="SimSun" w:cs="SimSun" w:hint="eastAsia"/>
+        </w:rPr>
+        <w:t>，可使用</w:t>
+      </w:r>
+      <w:r>
+        <w:rPr>
+          <w:rFonts w:ascii="SimSun" w:eastAsia="SimSun" w:hAnsi="SimSun" w:cs="SimSun" w:hint="eastAsia"/>
+        </w:rPr>
+        <w:t>阿里云OSS）</w:t>
       </w:r>
     </w:p>
     <w:p>
@@ -179,13 +231,11 @@
     </w:p>
     <w:p>
       <w:pPr>
+        <w:pStyle w:val="Heading3"/>
         <w:shd w:val="clear" w:color="auto" w:fill="FFFFFF"/>
         <w:spacing w:before="240" w:after="240"/>
-        <w:outlineLvl w:val="2"/>
         <w:rPr>
           <w:rFonts w:ascii="Helvetica" w:hAnsi="Helvetica"/>
-          <w:b/>
-          <w:bCs/>
           <w:color w:val="080808"/>
           <w:sz w:val="31"/>
           <w:szCs w:val="31"/>
@@ -194,8 +244,6 @@
       <w:r>
         <w:rPr>
           <w:rFonts w:ascii="Helvetica" w:hAnsi="Helvetica"/>
-          <w:b/>
-          <w:bCs/>
           <w:color w:val="080808"/>
           <w:sz w:val="31"/>
           <w:szCs w:val="31"/>
@@ -205,8 +253,9 @@
     </w:p>
     <w:p>
       <w:pPr>
+        <w:pStyle w:val="NormalWeb"/>
         <w:shd w:val="clear" w:color="auto" w:fill="FFFFFF"/>
-        <w:spacing w:before="240" w:after="240"/>
+        <w:spacing w:before="240" w:beforeAutospacing="0" w:after="240" w:afterAutospacing="0"/>
         <w:rPr>
           <w:rFonts w:ascii="Helvetica" w:hAnsi="Helvetica"/>
           <w:color w:val="080808"/>
@@ -221,23 +270,14 @@
           <w:sz w:val="21"/>
           <w:szCs w:val="21"/>
         </w:rPr>
-        <w:t>获取邮箱收件箱邮件列</w:t>
-      </w:r>
-      <w:r>
-        <w:rPr>
-          <w:rFonts w:ascii="SimSun" w:eastAsia="SimSun" w:hAnsi="SimSun" w:cs="SimSun"/>
-          <w:color w:val="080808"/>
-          <w:sz w:val="21"/>
-          <w:szCs w:val="21"/>
-        </w:rPr>
-        <w:t>表</w:t>
+        <w:t>获取邮箱收件箱邮件列表</w:t>
       </w:r>
     </w:p>
     <w:p>
       <w:pPr>
         <w:numPr>
           <w:ilvl w:val="0"/>
-          <w:numId w:val="5"/>
+          <w:numId w:val="8"/>
         </w:numPr>
         <w:shd w:val="clear" w:color="auto" w:fill="FFFFFF"/>
         <w:spacing w:before="100" w:beforeAutospacing="1" w:after="100" w:afterAutospacing="1"/>
@@ -264,14 +304,129 @@
           <w:sz w:val="21"/>
           <w:szCs w:val="21"/>
         </w:rPr>
-        <w:t>int page, int pageSize</w:t>
+        <w:t xml:space="preserve">int page </w:t>
+      </w:r>
+      <w:r>
+        <w:rPr>
+          <w:rFonts w:ascii="SimSun" w:eastAsia="SimSun" w:hAnsi="SimSun" w:cs="SimSun" w:hint="eastAsia"/>
+          <w:color w:val="080808"/>
+          <w:sz w:val="21"/>
+          <w:szCs w:val="21"/>
+        </w:rPr>
+        <w:t>默认</w:t>
+      </w:r>
+      <w:r>
+        <w:rPr>
+          <w:rFonts w:ascii="Helvetica" w:hAnsi="Helvetica"/>
+          <w:color w:val="080808"/>
+          <w:sz w:val="21"/>
+          <w:szCs w:val="21"/>
+        </w:rPr>
+        <w:t xml:space="preserve">1, int pageSize </w:t>
+      </w:r>
+      <w:r>
+        <w:rPr>
+          <w:rFonts w:ascii="SimSun" w:eastAsia="SimSun" w:hAnsi="SimSun" w:cs="SimSun" w:hint="eastAsia"/>
+          <w:color w:val="080808"/>
+          <w:sz w:val="21"/>
+          <w:szCs w:val="21"/>
+        </w:rPr>
+        <w:t>默认</w:t>
+      </w:r>
+      <w:r>
+        <w:rPr>
+          <w:rFonts w:ascii="Helvetica" w:hAnsi="Helvetica"/>
+          <w:color w:val="080808"/>
+          <w:sz w:val="21"/>
+          <w:szCs w:val="21"/>
+        </w:rPr>
+        <w:t>10</w:t>
       </w:r>
     </w:p>
     <w:p>
       <w:pPr>
         <w:numPr>
           <w:ilvl w:val="0"/>
-          <w:numId w:val="5"/>
+          <w:numId w:val="8"/>
+        </w:numPr>
+        <w:shd w:val="clear" w:color="auto" w:fill="FFFFFF"/>
+        <w:spacing w:beforeAutospacing="1" w:afterAutospacing="1"/>
+        <w:rPr>
+          <w:rFonts w:ascii="Helvetica" w:hAnsi="Helvetica"/>
+          <w:color w:val="080808"/>
+          <w:sz w:val="21"/>
+          <w:szCs w:val="21"/>
+        </w:rPr>
+      </w:pPr>
+      <w:r>
+        <w:rPr>
+          <w:rFonts w:ascii="SimSun" w:eastAsia="SimSun" w:hAnsi="SimSun" w:cs="SimSun" w:hint="eastAsia"/>
+          <w:color w:val="080808"/>
+          <w:sz w:val="21"/>
+          <w:szCs w:val="21"/>
+        </w:rPr>
+        <w:t>出参：</w:t>
+      </w:r>
+      <w:r>
+        <w:rPr>
+          <w:rStyle w:val="HTMLCode"/>
+          <w:rFonts w:ascii="Consolas" w:hAnsi="Consolas" w:cs="Consolas"/>
+          <w:color w:val="080808"/>
+          <w:sz w:val="19"/>
+          <w:szCs w:val="19"/>
+        </w:rPr>
+        <w:t>List&lt;Email&gt;</w:t>
+      </w:r>
+    </w:p>
+    <w:p>
+      <w:pPr>
+        <w:pStyle w:val="Heading3"/>
+        <w:shd w:val="clear" w:color="auto" w:fill="FFFFFF"/>
+        <w:spacing w:before="240" w:after="240"/>
+        <w:rPr>
+          <w:rFonts w:ascii="Helvetica" w:hAnsi="Helvetica"/>
+          <w:color w:val="080808"/>
+          <w:sz w:val="31"/>
+          <w:szCs w:val="31"/>
+        </w:rPr>
+      </w:pPr>
+      <w:r>
+        <w:rPr>
+          <w:rFonts w:ascii="Helvetica" w:hAnsi="Helvetica"/>
+          <w:color w:val="080808"/>
+          <w:sz w:val="31"/>
+          <w:szCs w:val="31"/>
+        </w:rPr>
+        <w:t>getInboxEmailsWithConfig</w:t>
+      </w:r>
+    </w:p>
+    <w:p>
+      <w:pPr>
+        <w:pStyle w:val="NormalWeb"/>
+        <w:shd w:val="clear" w:color="auto" w:fill="FFFFFF"/>
+        <w:spacing w:before="240" w:beforeAutospacing="0" w:after="240" w:afterAutospacing="0"/>
+        <w:rPr>
+          <w:rFonts w:ascii="Helvetica" w:hAnsi="Helvetica"/>
+          <w:color w:val="080808"/>
+          <w:sz w:val="21"/>
+          <w:szCs w:val="21"/>
+        </w:rPr>
+      </w:pPr>
+      <w:r>
+        <w:rPr>
+          <w:rFonts w:ascii="SimSun" w:eastAsia="SimSun" w:hAnsi="SimSun" w:cs="SimSun" w:hint="eastAsia"/>
+          <w:color w:val="080808"/>
+          <w:sz w:val="21"/>
+          <w:szCs w:val="21"/>
+        </w:rPr>
+        <w:t>获取邮箱收件箱邮件列表，支持运行时配置参数</w:t>
+      </w:r>
+    </w:p>
+    <w:p>
+      <w:pPr>
+        <w:numPr>
+          <w:ilvl w:val="0"/>
+          <w:numId w:val="9"/>
         </w:numPr>
         <w:shd w:val="clear" w:color="auto" w:fill="FFFFFF"/>
         <w:spacing w:before="100" w:beforeAutospacing="1" w:after="100" w:afterAutospacing="1"/>
@@ -289,7 +444,7 @@
           <w:sz w:val="21"/>
           <w:szCs w:val="21"/>
         </w:rPr>
-        <w:t>出参：</w:t>
+        <w:t>入参：</w:t>
       </w:r>
       <w:r>
         <w:rPr>
@@ -298,7 +453,7 @@
           <w:sz w:val="21"/>
           <w:szCs w:val="21"/>
         </w:rPr>
-        <w:t>List</w:t>
+        <w:t xml:space="preserve">int page </w:t>
       </w:r>
       <w:r>
         <w:rPr>
@@ -307,27 +462,96 @@
           <w:sz w:val="21"/>
           <w:szCs w:val="21"/>
         </w:rPr>
-        <w:t>&lt;</w:t>
-      </w:r>
-      <w:r>
-        <w:rPr>
-          <w:rFonts w:ascii="SimSun" w:eastAsia="SimSun" w:hAnsi="SimSun" w:cs="SimSun"/>
+        <w:t>默认</w:t>
+      </w:r>
+      <w:r>
+        <w:rPr>
+          <w:rFonts w:ascii="Helvetica" w:hAnsi="Helvetica"/>
           <w:color w:val="080808"/>
           <w:sz w:val="21"/>
           <w:szCs w:val="21"/>
         </w:rPr>
-        <w:t>Email&gt;</w:t>
-      </w:r>
-    </w:p>
-    <w:p>
-      <w:pPr>
+        <w:t xml:space="preserve">1, int pageSize </w:t>
+      </w:r>
+      <w:r>
+        <w:rPr>
+          <w:rFonts w:ascii="SimSun" w:eastAsia="SimSun" w:hAnsi="SimSun" w:cs="SimSun" w:hint="eastAsia"/>
+          <w:color w:val="080808"/>
+          <w:sz w:val="21"/>
+          <w:szCs w:val="21"/>
+        </w:rPr>
+        <w:t>默认</w:t>
+      </w:r>
+      <w:r>
+        <w:rPr>
+          <w:rFonts w:ascii="Helvetica" w:hAnsi="Helvetica"/>
+          <w:color w:val="080808"/>
+          <w:sz w:val="21"/>
+          <w:szCs w:val="21"/>
+        </w:rPr>
+        <w:t xml:space="preserve">10, EmailConfig </w:t>
+      </w:r>
+      <w:r>
+        <w:rPr>
+          <w:rFonts w:ascii="Helvetica" w:hAnsi="Helvetica"/>
+          <w:color w:val="080808"/>
+          <w:sz w:val="21"/>
+          <w:szCs w:val="21"/>
+        </w:rPr>
+        <w:t>emailC</w:t>
+      </w:r>
+      <w:r>
+        <w:rPr>
+          <w:rFonts w:ascii="Helvetica" w:hAnsi="Helvetica"/>
+          <w:color w:val="080808"/>
+          <w:sz w:val="21"/>
+          <w:szCs w:val="21"/>
+        </w:rPr>
+        <w:t>onfig</w:t>
+      </w:r>
+    </w:p>
+    <w:p>
+      <w:pPr>
+        <w:numPr>
+          <w:ilvl w:val="0"/>
+          <w:numId w:val="9"/>
+        </w:numPr>
+        <w:shd w:val="clear" w:color="auto" w:fill="FFFFFF"/>
+        <w:spacing w:beforeAutospacing="1" w:afterAutospacing="1"/>
+        <w:rPr>
+          <w:rFonts w:ascii="Helvetica" w:hAnsi="Helvetica"/>
+          <w:color w:val="080808"/>
+          <w:sz w:val="21"/>
+          <w:szCs w:val="21"/>
+        </w:rPr>
+      </w:pPr>
+      <w:r>
+        <w:rPr>
+          <w:rFonts w:ascii="SimSun" w:eastAsia="SimSun" w:hAnsi="SimSun" w:cs="SimSun" w:hint="eastAsia"/>
+          <w:color w:val="080808"/>
+          <w:sz w:val="21"/>
+          <w:szCs w:val="21"/>
+        </w:rPr>
+        <w:t>出参：</w:t>
+      </w:r>
+      <w:r>
+        <w:rPr>
+          <w:rStyle w:val="HTMLCode"/>
+          <w:rFonts w:ascii="Consolas" w:hAnsi="Consolas" w:cs="Consolas"/>
+          <w:color w:val="080808"/>
+          <w:sz w:val="19"/>
+          <w:szCs w:val="19"/>
+        </w:rPr>
+        <w:t>List&lt;Email&gt;</w:t>
+      </w:r>
+    </w:p>
+    <w:p>
+      <w:pPr>
+        <w:pStyle w:val="Heading3"/>
         <w:shd w:val="clear" w:color="auto" w:fill="FFFFFF"/>
         <w:spacing w:before="240" w:after="240"/>
-        <w:outlineLvl w:val="2"/>
         <w:rPr>
           <w:rFonts w:ascii="Helvetica" w:hAnsi="Helvetica"/>
-          <w:b/>
-          <w:bCs/>
           <w:color w:val="080808"/>
           <w:sz w:val="31"/>
           <w:szCs w:val="31"/>
@@ -336,8 +560,6 @@
       <w:r>
         <w:rPr>
           <w:rFonts w:ascii="Helvetica" w:hAnsi="Helvetica"/>
-          <w:b/>
-          <w:bCs/>
           <w:color w:val="080808"/>
           <w:sz w:val="31"/>
           <w:szCs w:val="31"/>
@@ -347,8 +569,9 @@
     </w:p>
     <w:p>
       <w:pPr>
+        <w:pStyle w:val="NormalWeb"/>
         <w:shd w:val="clear" w:color="auto" w:fill="FFFFFF"/>
-        <w:spacing w:before="240" w:after="240"/>
+        <w:spacing w:before="240" w:beforeAutospacing="0" w:after="240" w:afterAutospacing="0"/>
         <w:rPr>
           <w:rFonts w:ascii="Helvetica" w:hAnsi="Helvetica"/>
           <w:color w:val="080808"/>
@@ -363,23 +586,14 @@
           <w:sz w:val="21"/>
           <w:szCs w:val="21"/>
         </w:rPr>
-        <w:t>提取邮件内</w:t>
-      </w:r>
-      <w:r>
-        <w:rPr>
-          <w:rFonts w:ascii="SimSun" w:eastAsia="SimSun" w:hAnsi="SimSun" w:cs="SimSun"/>
-          <w:color w:val="080808"/>
-          <w:sz w:val="21"/>
-          <w:szCs w:val="21"/>
-        </w:rPr>
-        <w:t>容</w:t>
+        <w:t>提取邮件内容</w:t>
       </w:r>
     </w:p>
     <w:p>
       <w:pPr>
         <w:numPr>
           <w:ilvl w:val="0"/>
-          <w:numId w:val="6"/>
+          <w:numId w:val="10"/>
         </w:numPr>
         <w:shd w:val="clear" w:color="auto" w:fill="FFFFFF"/>
         <w:spacing w:before="100" w:beforeAutospacing="1" w:after="100" w:afterAutospacing="1"/>
@@ -397,23 +611,93 @@
           <w:sz w:val="21"/>
           <w:szCs w:val="21"/>
         </w:rPr>
-        <w:t>入参：</w:t>
-      </w:r>
-      <w:r>
-        <w:rPr>
-          <w:rFonts w:ascii="SimSun" w:eastAsia="SimSun" w:hAnsi="SimSun" w:cs="SimSun" w:hint="eastAsia"/>
+        <w:t>入参：无</w:t>
+      </w:r>
+    </w:p>
+    <w:p>
+      <w:pPr>
+        <w:numPr>
+          <w:ilvl w:val="0"/>
+          <w:numId w:val="10"/>
+        </w:numPr>
+        <w:shd w:val="clear" w:color="auto" w:fill="FFFFFF"/>
+        <w:spacing w:beforeAutospacing="1" w:afterAutospacing="1"/>
+        <w:rPr>
+          <w:rFonts w:ascii="Helvetica" w:hAnsi="Helvetica"/>
           <w:color w:val="080808"/>
           <w:sz w:val="21"/>
           <w:szCs w:val="21"/>
         </w:rPr>
-        <w:t>无</w:t>
+      </w:pPr>
+      <w:r>
+        <w:rPr>
+          <w:rFonts w:ascii="SimSun" w:eastAsia="SimSun" w:hAnsi="SimSun" w:cs="SimSun" w:hint="eastAsia"/>
+          <w:color w:val="080808"/>
+          <w:sz w:val="21"/>
+          <w:szCs w:val="21"/>
+        </w:rPr>
+        <w:t>出参：</w:t>
+      </w:r>
+      <w:r>
+        <w:rPr>
+          <w:rStyle w:val="HTMLCode"/>
+          <w:rFonts w:ascii="Consolas" w:hAnsi="Consolas" w:cs="Consolas"/>
+          <w:color w:val="080808"/>
+          <w:sz w:val="19"/>
+          <w:szCs w:val="19"/>
+        </w:rPr>
+        <w:t>List&lt;Email&gt;</w:t>
+      </w:r>
+    </w:p>
+    <w:p>
+      <w:pPr>
+        <w:pStyle w:val="Heading3"/>
+        <w:shd w:val="clear" w:color="auto" w:fill="FFFFFF"/>
+        <w:spacing w:before="240" w:after="240"/>
+        <w:rPr>
+          <w:rFonts w:ascii="Helvetica" w:hAnsi="Helvetica"/>
+          <w:color w:val="080808"/>
+          <w:sz w:val="31"/>
+          <w:szCs w:val="31"/>
+        </w:rPr>
+      </w:pPr>
+      <w:r>
+        <w:rPr>
+          <w:rFonts w:ascii="Helvetica" w:hAnsi="Helvetica"/>
+          <w:color w:val="080808"/>
+          <w:sz w:val="31"/>
+          <w:szCs w:val="31"/>
+        </w:rPr>
+        <w:t>extractEmailsWithConfig</w:t>
+      </w:r>
+    </w:p>
+    <w:p>
+      <w:pPr>
+        <w:pStyle w:val="NormalWeb"/>
+        <w:shd w:val="clear" w:color="auto" w:fill="FFFFFF"/>
+        <w:spacing w:before="240" w:beforeAutospacing="0" w:after="240" w:afterAutospacing="0"/>
+        <w:rPr>
+          <w:rFonts w:ascii="Helvetica" w:hAnsi="Helvetica"/>
+          <w:color w:val="080808"/>
+          <w:sz w:val="21"/>
+          <w:szCs w:val="21"/>
+        </w:rPr>
+      </w:pPr>
+      <w:r>
+        <w:rPr>
+          <w:rFonts w:ascii="SimSun" w:eastAsia="SimSun" w:hAnsi="SimSun" w:cs="SimSun" w:hint="eastAsia"/>
+          <w:color w:val="080808"/>
+          <w:sz w:val="21"/>
+          <w:szCs w:val="21"/>
+        </w:rPr>
+        <w:t>提取邮件内容，支持运行时配置参数</w:t>
       </w:r>
     </w:p>
     <w:p>
       <w:pPr>
         <w:numPr>
           <w:ilvl w:val="0"/>
-          <w:numId w:val="6"/>
+          <w:numId w:val="11"/>
         </w:numPr>
         <w:shd w:val="clear" w:color="auto" w:fill="FFFFFF"/>
         <w:spacing w:before="100" w:beforeAutospacing="1" w:after="100" w:afterAutospacing="1"/>
@@ -431,7 +715,7 @@
           <w:sz w:val="21"/>
           <w:szCs w:val="21"/>
         </w:rPr>
-        <w:t>出参：</w:t>
+        <w:t>入参：</w:t>
       </w:r>
       <w:r>
         <w:rPr>
@@ -440,27 +724,72 @@
           <w:sz w:val="21"/>
           <w:szCs w:val="21"/>
         </w:rPr>
-        <w:t>List</w:t>
-      </w:r>
-      <w:r>
-        <w:rPr>
-          <w:rFonts w:ascii="SimSun" w:eastAsia="SimSun" w:hAnsi="SimSun" w:cs="SimSun" w:hint="eastAsia"/>
+        <w:t xml:space="preserve">EmailConfig </w:t>
+      </w:r>
+      <w:r>
+        <w:rPr>
+          <w:rFonts w:ascii="Helvetica" w:hAnsi="Helvetica" w:hint="eastAsia"/>
           <w:color w:val="080808"/>
           <w:sz w:val="21"/>
           <w:szCs w:val="21"/>
         </w:rPr>
-        <w:t>&lt;</w:t>
-      </w:r>
-      <w:r>
-        <w:rPr>
-          <w:rFonts w:ascii="SimSun" w:eastAsia="SimSun" w:hAnsi="SimSun" w:cs="SimSun"/>
+        <w:t>emai</w:t>
+      </w:r>
+      <w:r>
+        <w:rPr>
+          <w:rFonts w:ascii="Helvetica" w:hAnsi="Helvetica"/>
           <w:color w:val="080808"/>
           <w:sz w:val="21"/>
           <w:szCs w:val="21"/>
         </w:rPr>
-        <w:t>Email&gt;</w:t>
-      </w:r>
-    </w:p>
+        <w:t>lC</w:t>
+      </w:r>
+      <w:r>
+        <w:rPr>
+          <w:rFonts w:ascii="Helvetica" w:hAnsi="Helvetica"/>
+          <w:color w:val="080808"/>
+          <w:sz w:val="21"/>
+          <w:szCs w:val="21"/>
+        </w:rPr>
+        <w:t>onfig</w:t>
+      </w:r>
+    </w:p>
+    <w:p>
+      <w:pPr>
+        <w:numPr>
+          <w:ilvl w:val="0"/>
+          <w:numId w:val="11"/>
+        </w:numPr>
+        <w:shd w:val="clear" w:color="auto" w:fill="FFFFFF"/>
+        <w:spacing w:beforeAutospacing="1" w:afterAutospacing="1"/>
+        <w:rPr>
+          <w:rFonts w:ascii="Helvetica" w:hAnsi="Helvetica"/>
+          <w:color w:val="080808"/>
+          <w:sz w:val="21"/>
+          <w:szCs w:val="21"/>
+        </w:rPr>
+      </w:pPr>
+      <w:r>
+        <w:rPr>
+          <w:rFonts w:ascii="SimSun" w:eastAsia="SimSun" w:hAnsi="SimSun" w:cs="SimSun" w:hint="eastAsia"/>
+          <w:color w:val="080808"/>
+          <w:sz w:val="21"/>
+          <w:szCs w:val="21"/>
+        </w:rPr>
+        <w:t>出参：</w:t>
+      </w:r>
+      <w:r>
+        <w:rPr>
+          <w:rStyle w:val="HTMLCode"/>
+          <w:rFonts w:ascii="Consolas" w:hAnsi="Consolas" w:cs="Consolas"/>
+          <w:color w:val="080808"/>
+          <w:sz w:val="19"/>
+          <w:szCs w:val="19"/>
+        </w:rPr>
+        <w:t>List&lt;Email&gt;</w:t>
+      </w:r>
+    </w:p>
+    <w:p/>
     <w:p>
       <w:pPr>
         <w:pStyle w:val="Heading2"/>
@@ -520,12 +849,15 @@
     </w:p>
     <w:p>
       <w:r>
+        <w:rPr>
+          <w:noProof/>
+        </w:rPr>
         <w:lastRenderedPageBreak/>
         <w:drawing>
-          <wp:inline distT="0" distB="0" distL="0" distR="0" wp14:anchorId="6C33E1EC" wp14:editId="67F437A6">
-            <wp:extent cx="5943600" cy="3803650"/>
-            <wp:effectExtent l="0" t="0" r="0" b="6350"/>
-            <wp:docPr id="1272647484" name="Picture 1"/>
+          <wp:inline distT="0" distB="0" distL="0" distR="0" wp14:anchorId="647DD6BB" wp14:editId="7706E109">
+            <wp:extent cx="5943600" cy="3762375"/>
+            <wp:effectExtent l="0" t="0" r="0" b="0"/>
+            <wp:docPr id="1130938613" name="Picture 1"/>
             <wp:cNvGraphicFramePr>
               <a:graphicFrameLocks xmlns:a="http://schemas.openxmlformats.org/drawingml/2006/main" noChangeAspect="1"/>
             </wp:cNvGraphicFramePr>
@@ -533,7 +865,7 @@
               <a:graphicData uri="http://schemas.openxmlformats.org/drawingml/2006/picture">
                 <pic:pic xmlns:pic="http://schemas.openxmlformats.org/drawingml/2006/picture">
                   <pic:nvPicPr>
-                    <pic:cNvPr id="1272647484" name=""/>
+                    <pic:cNvPr id="1130938613" name=""/>
                     <pic:cNvPicPr/>
                   </pic:nvPicPr>
                   <pic:blipFill>
@@ -545,7 +877,7 @@
                   <pic:spPr>
                     <a:xfrm>
                       <a:off x="0" y="0"/>
-                      <a:ext cx="5943600" cy="3803650"/>
+                      <a:ext cx="5943600" cy="3762375"/>
                     </a:xfrm>
                     <a:prstGeom prst="rect">
                       <a:avLst/>
@@ -906,6 +1238,7 @@
       <w:r>
         <w:rPr>
           <w:rFonts w:ascii="SimSun" w:eastAsia="SimSun" w:hAnsi="SimSun" w:cs="SimSun"/>
+          <w:noProof/>
         </w:rPr>
         <w:lastRenderedPageBreak/>
         <w:drawing>
@@ -1322,6 +1655,9 @@
     <w:p/>
     <w:p>
       <w:r>
+        <w:rPr>
+          <w:noProof/>
+        </w:rPr>
         <w:lastRenderedPageBreak/>
         <w:drawing>
           <wp:inline distT="0" distB="0" distL="0" distR="0" wp14:anchorId="21D41152" wp14:editId="0B69B7F2">
@@ -1360,34 +1696,31 @@
         </w:drawing>
       </w:r>
     </w:p>
-    <w:p>
-      <w:pPr>
+    <w:p/>
+    <w:p/>
+    <w:p>
+      <w:r>
         <w:rPr>
           <w:rFonts w:hint="eastAsia"/>
         </w:rPr>
-      </w:pPr>
+        <w:t>新增按钮并添加c</w:t>
+      </w:r>
+      <w:r>
+        <w:t>lick</w:t>
+      </w:r>
+      <w:r>
+        <w:rPr>
+          <w:rFonts w:hint="eastAsia"/>
+        </w:rPr>
+        <w:t>事件</w:t>
+      </w:r>
     </w:p>
     <w:p/>
     <w:p>
       <w:r>
         <w:rPr>
-          <w:rFonts w:hint="eastAsia"/>
-        </w:rPr>
-        <w:t>新增按钮并添加c</w:t>
-      </w:r>
-      <w:r>
-        <w:t>lick</w:t>
-      </w:r>
-      <w:r>
-        <w:rPr>
-          <w:rFonts w:hint="eastAsia"/>
-        </w:rPr>
-        <w:t>事件</w:t>
-      </w:r>
-    </w:p>
-    <w:p/>
-    <w:p>
-      <w:r>
+          <w:noProof/>
+        </w:rPr>
         <w:lastRenderedPageBreak/>
         <w:drawing>
           <wp:inline distT="0" distB="0" distL="0" distR="0" wp14:anchorId="24C00A19" wp14:editId="520F3071">
@@ -1534,6 +1867,7 @@
       <w:r>
         <w:rPr>
           <w:rFonts w:ascii="SimSun" w:eastAsia="SimSun" w:hAnsi="SimSun" w:cs="SimSun"/>
+          <w:noProof/>
         </w:rPr>
         <w:lastRenderedPageBreak/>
         <w:drawing>
@@ -1684,12 +2018,13 @@
     <w:p>
       <w:pPr>
         <w:rPr>
-          <w:rFonts w:ascii="SimSun" w:eastAsia="SimSun" w:hAnsi="SimSun" w:cs="SimSun" w:hint="eastAsia"/>
-        </w:rPr>
-      </w:pPr>
-      <w:r>
-        <w:rPr>
-          <w:rFonts w:ascii="SimSun" w:eastAsia="SimSun" w:hAnsi="SimSun" w:cs="SimSun"/>
+          <w:rFonts w:ascii="SimSun" w:eastAsia="SimSun" w:hAnsi="SimSun" w:cs="SimSun"/>
+        </w:rPr>
+      </w:pPr>
+      <w:r>
+        <w:rPr>
+          <w:rFonts w:ascii="SimSun" w:eastAsia="SimSun" w:hAnsi="SimSun" w:cs="SimSun"/>
+          <w:noProof/>
         </w:rPr>
         <w:lastRenderedPageBreak/>
         <w:drawing>
@@ -1980,6 +2315,155 @@
     </w:lvl>
   </w:abstractNum>
   <w:abstractNum w:abstractNumId="2" w15:restartNumberingAfterBreak="0">
+    <w:nsid w:val="0EF20258"/>
+    <w:multiLevelType w:val="multilevel"/>
+    <w:tmpl w:val="12440F04"/>
+    <w:lvl w:ilvl="0">
+      <w:start w:val="1"/>
+      <w:numFmt w:val="bullet"/>
+      <w:lvlText w:val=""/>
+      <w:lvlJc w:val="left"/>
+      <w:pPr>
+        <w:tabs>
+          <w:tab w:val="num" w:pos="720"/>
+        </w:tabs>
+        <w:ind w:left="720" w:hanging="360"/>
+      </w:pPr>
+      <w:rPr>
+        <w:rFonts w:ascii="Symbol" w:hAnsi="Symbol" w:hint="default"/>
+        <w:sz w:val="20"/>
+      </w:rPr>
+    </w:lvl>
+    <w:lvl w:ilvl="1" w:tentative="1">
+      <w:start w:val="1"/>
+      <w:numFmt w:val="bullet"/>
+      <w:lvlText w:val="o"/>
+      <w:lvlJc w:val="left"/>
+      <w:pPr>
+        <w:tabs>
+          <w:tab w:val="num" w:pos="1440"/>
+        </w:tabs>
+        <w:ind w:left="1440" w:hanging="360"/>
+      </w:pPr>
+      <w:rPr>
+        <w:rFonts w:ascii="Courier New" w:hAnsi="Courier New" w:hint="default"/>
+        <w:sz w:val="20"/>
+      </w:rPr>
+    </w:lvl>
+    <w:lvl w:ilvl="2" w:tentative="1">
+      <w:start w:val="1"/>
+      <w:numFmt w:val="bullet"/>
+      <w:lvlText w:val=""/>
+      <w:lvlJc w:val="left"/>
+      <w:pPr>
+        <w:tabs>
+          <w:tab w:val="num" w:pos="2160"/>
+        </w:tabs>
+        <w:ind w:left="2160" w:hanging="360"/>
+      </w:pPr>
+      <w:rPr>
+        <w:rFonts w:ascii="Wingdings" w:hAnsi="Wingdings" w:hint="default"/>
+        <w:sz w:val="20"/>
+      </w:rPr>
+    </w:lvl>
+    <w:lvl w:ilvl="3" w:tentative="1">
+      <w:start w:val="1"/>
+      <w:numFmt w:val="bullet"/>
+      <w:lvlText w:val=""/>
+      <w:lvlJc w:val="left"/>
+      <w:pPr>
+        <w:tabs>
+          <w:tab w:val="num" w:pos="2880"/>
+        </w:tabs>
+        <w:ind w:left="2880" w:hanging="360"/>
+      </w:pPr>
+      <w:rPr>
+        <w:rFonts w:ascii="Wingdings" w:hAnsi="Wingdings" w:hint="default"/>
+        <w:sz w:val="20"/>
+      </w:rPr>
+    </w:lvl>
+    <w:lvl w:ilvl="4" w:tentative="1">
+      <w:start w:val="1"/>
+      <w:numFmt w:val="bullet"/>
+      <w:lvlText w:val=""/>
+      <w:lvlJc w:val="left"/>
+      <w:pPr>
+        <w:tabs>
+          <w:tab w:val="num" w:pos="3600"/>
+        </w:tabs>
+        <w:ind w:left="3600" w:hanging="360"/>
+      </w:pPr>
+      <w:rPr>
+        <w:rFonts w:ascii="Wingdings" w:hAnsi="Wingdings" w:hint="default"/>
+        <w:sz w:val="20"/>
+      </w:rPr>
+    </w:lvl>
+    <w:lvl w:ilvl="5" w:tentative="1">
+      <w:start w:val="1"/>
+      <w:numFmt w:val="bullet"/>
+      <w:lvlText w:val=""/>
+      <w:lvlJc w:val="left"/>
+      <w:pPr>
+        <w:tabs>
+          <w:tab w:val="num" w:pos="4320"/>
+        </w:tabs>
+        <w:ind w:left="4320" w:hanging="360"/>
+      </w:pPr>
+      <w:rPr>
+        <w:rFonts w:ascii="Wingdings" w:hAnsi="Wingdings" w:hint="default"/>
+        <w:sz w:val="20"/>
+      </w:rPr>
+    </w:lvl>
+    <w:lvl w:ilvl="6" w:tentative="1">
+      <w:start w:val="1"/>
+      <w:numFmt w:val="bullet"/>
+      <w:lvlText w:val=""/>
+      <w:lvlJc w:val="left"/>
+      <w:pPr>
+        <w:tabs>
+          <w:tab w:val="num" w:pos="5040"/>
+        </w:tabs>
+        <w:ind w:left="5040" w:hanging="360"/>
+      </w:pPr>
+      <w:rPr>
+        <w:rFonts w:ascii="Wingdings" w:hAnsi="Wingdings" w:hint="default"/>
+        <w:sz w:val="20"/>
+      </w:rPr>
+    </w:lvl>
+    <w:lvl w:ilvl="7" w:tentative="1">
+      <w:start w:val="1"/>
+      <w:numFmt w:val="bullet"/>
+      <w:lvlText w:val=""/>
+      <w:lvlJc w:val="left"/>
+      <w:pPr>
+        <w:tabs>
+          <w:tab w:val="num" w:pos="5760"/>
+        </w:tabs>
+        <w:ind w:left="5760" w:hanging="360"/>
+      </w:pPr>
+      <w:rPr>
+        <w:rFonts w:ascii="Wingdings" w:hAnsi="Wingdings" w:hint="default"/>
+        <w:sz w:val="20"/>
+      </w:rPr>
+    </w:lvl>
+    <w:lvl w:ilvl="8" w:tentative="1">
+      <w:start w:val="1"/>
+      <w:numFmt w:val="bullet"/>
+      <w:lvlText w:val=""/>
+      <w:lvlJc w:val="left"/>
+      <w:pPr>
+        <w:tabs>
+          <w:tab w:val="num" w:pos="6480"/>
+        </w:tabs>
+        <w:ind w:left="6480" w:hanging="360"/>
+      </w:pPr>
+      <w:rPr>
+        <w:rFonts w:ascii="Wingdings" w:hAnsi="Wingdings" w:hint="default"/>
+        <w:sz w:val="20"/>
+      </w:rPr>
+    </w:lvl>
+  </w:abstractNum>
+  <w:abstractNum w:abstractNumId="3" w15:restartNumberingAfterBreak="0">
     <w:nsid w:val="17472741"/>
     <w:multiLevelType w:val="multilevel"/>
     <w:tmpl w:val="343A18B8"/>
@@ -2128,7 +2612,156 @@
       </w:rPr>
     </w:lvl>
   </w:abstractNum>
-  <w:abstractNum w:abstractNumId="3" w15:restartNumberingAfterBreak="0">
+  <w:abstractNum w:abstractNumId="4" w15:restartNumberingAfterBreak="0">
+    <w:nsid w:val="330748A2"/>
+    <w:multiLevelType w:val="multilevel"/>
+    <w:tmpl w:val="843C6904"/>
+    <w:lvl w:ilvl="0">
+      <w:start w:val="1"/>
+      <w:numFmt w:val="bullet"/>
+      <w:lvlText w:val=""/>
+      <w:lvlJc w:val="left"/>
+      <w:pPr>
+        <w:tabs>
+          <w:tab w:val="num" w:pos="720"/>
+        </w:tabs>
+        <w:ind w:left="720" w:hanging="360"/>
+      </w:pPr>
+      <w:rPr>
+        <w:rFonts w:ascii="Symbol" w:hAnsi="Symbol" w:hint="default"/>
+        <w:sz w:val="20"/>
+      </w:rPr>
+    </w:lvl>
+    <w:lvl w:ilvl="1" w:tentative="1">
+      <w:start w:val="1"/>
+      <w:numFmt w:val="bullet"/>
+      <w:lvlText w:val="o"/>
+      <w:lvlJc w:val="left"/>
+      <w:pPr>
+        <w:tabs>
+          <w:tab w:val="num" w:pos="1440"/>
+        </w:tabs>
+        <w:ind w:left="1440" w:hanging="360"/>
+      </w:pPr>
+      <w:rPr>
+        <w:rFonts w:ascii="Courier New" w:hAnsi="Courier New" w:hint="default"/>
+        <w:sz w:val="20"/>
+      </w:rPr>
+    </w:lvl>
+    <w:lvl w:ilvl="2" w:tentative="1">
+      <w:start w:val="1"/>
+      <w:numFmt w:val="bullet"/>
+      <w:lvlText w:val=""/>
+      <w:lvlJc w:val="left"/>
+      <w:pPr>
+        <w:tabs>
+          <w:tab w:val="num" w:pos="2160"/>
+        </w:tabs>
+        <w:ind w:left="2160" w:hanging="360"/>
+      </w:pPr>
+      <w:rPr>
+        <w:rFonts w:ascii="Wingdings" w:hAnsi="Wingdings" w:hint="default"/>
+        <w:sz w:val="20"/>
+      </w:rPr>
+    </w:lvl>
+    <w:lvl w:ilvl="3" w:tentative="1">
+      <w:start w:val="1"/>
+      <w:numFmt w:val="bullet"/>
+      <w:lvlText w:val=""/>
+      <w:lvlJc w:val="left"/>
+      <w:pPr>
+        <w:tabs>
+          <w:tab w:val="num" w:pos="2880"/>
+        </w:tabs>
+        <w:ind w:left="2880" w:hanging="360"/>
+      </w:pPr>
+      <w:rPr>
+        <w:rFonts w:ascii="Wingdings" w:hAnsi="Wingdings" w:hint="default"/>
+        <w:sz w:val="20"/>
+      </w:rPr>
+    </w:lvl>
+    <w:lvl w:ilvl="4" w:tentative="1">
+      <w:start w:val="1"/>
+      <w:numFmt w:val="bullet"/>
+      <w:lvlText w:val=""/>
+      <w:lvlJc w:val="left"/>
+      <w:pPr>
+        <w:tabs>
+          <w:tab w:val="num" w:pos="3600"/>
+        </w:tabs>
+        <w:ind w:left="3600" w:hanging="360"/>
+      </w:pPr>
+      <w:rPr>
+        <w:rFonts w:ascii="Wingdings" w:hAnsi="Wingdings" w:hint="default"/>
+        <w:sz w:val="20"/>
+      </w:rPr>
+    </w:lvl>
+    <w:lvl w:ilvl="5" w:tentative="1">
+      <w:start w:val="1"/>
+      <w:numFmt w:val="bullet"/>
+      <w:lvlText w:val=""/>
+      <w:lvlJc w:val="left"/>
+      <w:pPr>
+        <w:tabs>
+          <w:tab w:val="num" w:pos="4320"/>
+        </w:tabs>
+        <w:ind w:left="4320" w:hanging="360"/>
+      </w:pPr>
+      <w:rPr>
+        <w:rFonts w:ascii="Wingdings" w:hAnsi="Wingdings" w:hint="default"/>
+        <w:sz w:val="20"/>
+      </w:rPr>
+    </w:lvl>
+    <w:lvl w:ilvl="6" w:tentative="1">
+      <w:start w:val="1"/>
+      <w:numFmt w:val="bullet"/>
+      <w:lvlText w:val=""/>
+      <w:lvlJc w:val="left"/>
+      <w:pPr>
+        <w:tabs>
+          <w:tab w:val="num" w:pos="5040"/>
+        </w:tabs>
+        <w:ind w:left="5040" w:hanging="360"/>
+      </w:pPr>
+      <w:rPr>
+        <w:rFonts w:ascii="Wingdings" w:hAnsi="Wingdings" w:hint="default"/>
+        <w:sz w:val="20"/>
+      </w:rPr>
+    </w:lvl>
+    <w:lvl w:ilvl="7" w:tentative="1">
+      <w:start w:val="1"/>
+      <w:numFmt w:val="bullet"/>
+      <w:lvlText w:val=""/>
+      <w:lvlJc w:val="left"/>
+      <w:pPr>
+        <w:tabs>
+          <w:tab w:val="num" w:pos="5760"/>
+        </w:tabs>
+        <w:ind w:left="5760" w:hanging="360"/>
+      </w:pPr>
+      <w:rPr>
+        <w:rFonts w:ascii="Wingdings" w:hAnsi="Wingdings" w:hint="default"/>
+        <w:sz w:val="20"/>
+      </w:rPr>
+    </w:lvl>
+    <w:lvl w:ilvl="8" w:tentative="1">
+      <w:start w:val="1"/>
+      <w:numFmt w:val="bullet"/>
+      <w:lvlText w:val=""/>
+      <w:lvlJc w:val="left"/>
+      <w:pPr>
+        <w:tabs>
+          <w:tab w:val="num" w:pos="6480"/>
+        </w:tabs>
+        <w:ind w:left="6480" w:hanging="360"/>
+      </w:pPr>
+      <w:rPr>
+        <w:rFonts w:ascii="Wingdings" w:hAnsi="Wingdings" w:hint="default"/>
+        <w:sz w:val="20"/>
+      </w:rPr>
+    </w:lvl>
+  </w:abstractNum>
+  <w:abstractNum w:abstractNumId="5" w15:restartNumberingAfterBreak="0">
     <w:nsid w:val="4EE43C04"/>
     <w:multiLevelType w:val="multilevel"/>
     <w:tmpl w:val="5210A170"/>
@@ -2277,7 +2910,7 @@
       </w:rPr>
     </w:lvl>
   </w:abstractNum>
-  <w:abstractNum w:abstractNumId="4" w15:restartNumberingAfterBreak="0">
+  <w:abstractNum w:abstractNumId="6" w15:restartNumberingAfterBreak="0">
     <w:nsid w:val="55CC3D5D"/>
     <w:multiLevelType w:val="multilevel"/>
     <w:tmpl w:val="CF023166"/>
@@ -2426,7 +3059,7 @@
       </w:rPr>
     </w:lvl>
   </w:abstractNum>
-  <w:abstractNum w:abstractNumId="5" w15:restartNumberingAfterBreak="0">
+  <w:abstractNum w:abstractNumId="7" w15:restartNumberingAfterBreak="0">
     <w:nsid w:val="617919C1"/>
     <w:multiLevelType w:val="hybridMultilevel"/>
     <w:tmpl w:val="9DDA4D2A"/>
@@ -2515,7 +3148,305 @@
       </w:pPr>
     </w:lvl>
   </w:abstractNum>
-  <w:abstractNum w:abstractNumId="6" w15:restartNumberingAfterBreak="0">
+  <w:abstractNum w:abstractNumId="8" w15:restartNumberingAfterBreak="0">
+    <w:nsid w:val="68623E98"/>
+    <w:multiLevelType w:val="multilevel"/>
+    <w:tmpl w:val="0EFEA80E"/>
+    <w:lvl w:ilvl="0">
+      <w:start w:val="1"/>
+      <w:numFmt w:val="bullet"/>
+      <w:lvlText w:val=""/>
+      <w:lvlJc w:val="left"/>
+      <w:pPr>
+        <w:tabs>
+          <w:tab w:val="num" w:pos="720"/>
+        </w:tabs>
+        <w:ind w:left="720" w:hanging="360"/>
+      </w:pPr>
+      <w:rPr>
+        <w:rFonts w:ascii="Symbol" w:hAnsi="Symbol" w:hint="default"/>
+        <w:sz w:val="20"/>
+      </w:rPr>
+    </w:lvl>
+    <w:lvl w:ilvl="1" w:tentative="1">
+      <w:start w:val="1"/>
+      <w:numFmt w:val="bullet"/>
+      <w:lvlText w:val="o"/>
+      <w:lvlJc w:val="left"/>
+      <w:pPr>
+        <w:tabs>
+          <w:tab w:val="num" w:pos="1440"/>
+        </w:tabs>
+        <w:ind w:left="1440" w:hanging="360"/>
+      </w:pPr>
+      <w:rPr>
+        <w:rFonts w:ascii="Courier New" w:hAnsi="Courier New" w:hint="default"/>
+        <w:sz w:val="20"/>
+      </w:rPr>
+    </w:lvl>
+    <w:lvl w:ilvl="2" w:tentative="1">
+      <w:start w:val="1"/>
+      <w:numFmt w:val="bullet"/>
+      <w:lvlText w:val=""/>
+      <w:lvlJc w:val="left"/>
+      <w:pPr>
+        <w:tabs>
+          <w:tab w:val="num" w:pos="2160"/>
+        </w:tabs>
+        <w:ind w:left="2160" w:hanging="360"/>
+      </w:pPr>
+      <w:rPr>
+        <w:rFonts w:ascii="Wingdings" w:hAnsi="Wingdings" w:hint="default"/>
+        <w:sz w:val="20"/>
+      </w:rPr>
+    </w:lvl>
+    <w:lvl w:ilvl="3" w:tentative="1">
+      <w:start w:val="1"/>
+      <w:numFmt w:val="bullet"/>
+      <w:lvlText w:val=""/>
+      <w:lvlJc w:val="left"/>
+      <w:pPr>
+        <w:tabs>
+          <w:tab w:val="num" w:pos="2880"/>
+        </w:tabs>
+        <w:ind w:left="2880" w:hanging="360"/>
+      </w:pPr>
+      <w:rPr>
+        <w:rFonts w:ascii="Wingdings" w:hAnsi="Wingdings" w:hint="default"/>
+        <w:sz w:val="20"/>
+      </w:rPr>
+    </w:lvl>
+    <w:lvl w:ilvl="4" w:tentative="1">
+      <w:start w:val="1"/>
+      <w:numFmt w:val="bullet"/>
+      <w:lvlText w:val=""/>
+      <w:lvlJc w:val="left"/>
+      <w:pPr>
+        <w:tabs>
+          <w:tab w:val="num" w:pos="3600"/>
+        </w:tabs>
+        <w:ind w:left="3600" w:hanging="360"/>
+      </w:pPr>
+      <w:rPr>
+        <w:rFonts w:ascii="Wingdings" w:hAnsi="Wingdings" w:hint="default"/>
+        <w:sz w:val="20"/>
+      </w:rPr>
+    </w:lvl>
+    <w:lvl w:ilvl="5" w:tentative="1">
+      <w:start w:val="1"/>
+      <w:numFmt w:val="bullet"/>
+      <w:lvlText w:val=""/>
+      <w:lvlJc w:val="left"/>
+      <w:pPr>
+        <w:tabs>
+          <w:tab w:val="num" w:pos="4320"/>
+        </w:tabs>
+        <w:ind w:left="4320" w:hanging="360"/>
+      </w:pPr>
+      <w:rPr>
+        <w:rFonts w:ascii="Wingdings" w:hAnsi="Wingdings" w:hint="default"/>
+        <w:sz w:val="20"/>
+      </w:rPr>
+    </w:lvl>
+    <w:lvl w:ilvl="6" w:tentative="1">
+      <w:start w:val="1"/>
+      <w:numFmt w:val="bullet"/>
+      <w:lvlText w:val=""/>
+      <w:lvlJc w:val="left"/>
+      <w:pPr>
+        <w:tabs>
+          <w:tab w:val="num" w:pos="5040"/>
+        </w:tabs>
+        <w:ind w:left="5040" w:hanging="360"/>
+      </w:pPr>
+      <w:rPr>
+        <w:rFonts w:ascii="Wingdings" w:hAnsi="Wingdings" w:hint="default"/>
+        <w:sz w:val="20"/>
+      </w:rPr>
+    </w:lvl>
+    <w:lvl w:ilvl="7" w:tentative="1">
+      <w:start w:val="1"/>
+      <w:numFmt w:val="bullet"/>
+      <w:lvlText w:val=""/>
+      <w:lvlJc w:val="left"/>
+      <w:pPr>
+        <w:tabs>
+          <w:tab w:val="num" w:pos="5760"/>
+        </w:tabs>
+        <w:ind w:left="5760" w:hanging="360"/>
+      </w:pPr>
+      <w:rPr>
+        <w:rFonts w:ascii="Wingdings" w:hAnsi="Wingdings" w:hint="default"/>
+        <w:sz w:val="20"/>
+      </w:rPr>
+    </w:lvl>
+    <w:lvl w:ilvl="8" w:tentative="1">
+      <w:start w:val="1"/>
+      <w:numFmt w:val="bullet"/>
+      <w:lvlText w:val=""/>
+      <w:lvlJc w:val="left"/>
+      <w:pPr>
+        <w:tabs>
+          <w:tab w:val="num" w:pos="6480"/>
+        </w:tabs>
+        <w:ind w:left="6480" w:hanging="360"/>
+      </w:pPr>
+      <w:rPr>
+        <w:rFonts w:ascii="Wingdings" w:hAnsi="Wingdings" w:hint="default"/>
+        <w:sz w:val="20"/>
+      </w:rPr>
+    </w:lvl>
+  </w:abstractNum>
+  <w:abstractNum w:abstractNumId="9" w15:restartNumberingAfterBreak="0">
+    <w:nsid w:val="6E5912F4"/>
+    <w:multiLevelType w:val="multilevel"/>
+    <w:tmpl w:val="A906FBFA"/>
+    <w:lvl w:ilvl="0">
+      <w:start w:val="1"/>
+      <w:numFmt w:val="bullet"/>
+      <w:lvlText w:val=""/>
+      <w:lvlJc w:val="left"/>
+      <w:pPr>
+        <w:tabs>
+          <w:tab w:val="num" w:pos="720"/>
+        </w:tabs>
+        <w:ind w:left="720" w:hanging="360"/>
+      </w:pPr>
+      <w:rPr>
+        <w:rFonts w:ascii="Symbol" w:hAnsi="Symbol" w:hint="default"/>
+        <w:sz w:val="20"/>
+      </w:rPr>
+    </w:lvl>
+    <w:lvl w:ilvl="1" w:tentative="1">
+      <w:start w:val="1"/>
+      <w:numFmt w:val="bullet"/>
+      <w:lvlText w:val="o"/>
+      <w:lvlJc w:val="left"/>
+      <w:pPr>
+        <w:tabs>
+          <w:tab w:val="num" w:pos="1440"/>
+        </w:tabs>
+        <w:ind w:left="1440" w:hanging="360"/>
+      </w:pPr>
+      <w:rPr>
+        <w:rFonts w:ascii="Courier New" w:hAnsi="Courier New" w:hint="default"/>
+        <w:sz w:val="20"/>
+      </w:rPr>
+    </w:lvl>
+    <w:lvl w:ilvl="2" w:tentative="1">
+      <w:start w:val="1"/>
+      <w:numFmt w:val="bullet"/>
+      <w:lvlText w:val=""/>
+      <w:lvlJc w:val="left"/>
+      <w:pPr>
+        <w:tabs>
+          <w:tab w:val="num" w:pos="2160"/>
+        </w:tabs>
+        <w:ind w:left="2160" w:hanging="360"/>
+      </w:pPr>
+      <w:rPr>
+        <w:rFonts w:ascii="Wingdings" w:hAnsi="Wingdings" w:hint="default"/>
+        <w:sz w:val="20"/>
+      </w:rPr>
+    </w:lvl>
+    <w:lvl w:ilvl="3" w:tentative="1">
+      <w:start w:val="1"/>
+      <w:numFmt w:val="bullet"/>
+      <w:lvlText w:val=""/>
+      <w:lvlJc w:val="left"/>
+      <w:pPr>
+        <w:tabs>
+          <w:tab w:val="num" w:pos="2880"/>
+        </w:tabs>
+        <w:ind w:left="2880" w:hanging="360"/>
+      </w:pPr>
+      <w:rPr>
+        <w:rFonts w:ascii="Wingdings" w:hAnsi="Wingdings" w:hint="default"/>
+        <w:sz w:val="20"/>
+      </w:rPr>
+    </w:lvl>
+    <w:lvl w:ilvl="4" w:tentative="1">
+      <w:start w:val="1"/>
+      <w:numFmt w:val="bullet"/>
+      <w:lvlText w:val=""/>
+      <w:lvlJc w:val="left"/>
+      <w:pPr>
+        <w:tabs>
+          <w:tab w:val="num" w:pos="3600"/>
+        </w:tabs>
+        <w:ind w:left="3600" w:hanging="360"/>
+      </w:pPr>
+      <w:rPr>
+        <w:rFonts w:ascii="Wingdings" w:hAnsi="Wingdings" w:hint="default"/>
+        <w:sz w:val="20"/>
+      </w:rPr>
+    </w:lvl>
+    <w:lvl w:ilvl="5" w:tentative="1">
+      <w:start w:val="1"/>
+      <w:numFmt w:val="bullet"/>
+      <w:lvlText w:val=""/>
+      <w:lvlJc w:val="left"/>
+      <w:pPr>
+        <w:tabs>
+          <w:tab w:val="num" w:pos="4320"/>
+        </w:tabs>
+        <w:ind w:left="4320" w:hanging="360"/>
+      </w:pPr>
+      <w:rPr>
+        <w:rFonts w:ascii="Wingdings" w:hAnsi="Wingdings" w:hint="default"/>
+        <w:sz w:val="20"/>
+      </w:rPr>
+    </w:lvl>
+    <w:lvl w:ilvl="6" w:tentative="1">
+      <w:start w:val="1"/>
+      <w:numFmt w:val="bullet"/>
+      <w:lvlText w:val=""/>
+      <w:lvlJc w:val="left"/>
+      <w:pPr>
+        <w:tabs>
+          <w:tab w:val="num" w:pos="5040"/>
+        </w:tabs>
+        <w:ind w:left="5040" w:hanging="360"/>
+      </w:pPr>
+      <w:rPr>
+        <w:rFonts w:ascii="Wingdings" w:hAnsi="Wingdings" w:hint="default"/>
+        <w:sz w:val="20"/>
+      </w:rPr>
+    </w:lvl>
+    <w:lvl w:ilvl="7" w:tentative="1">
+      <w:start w:val="1"/>
+      <w:numFmt w:val="bullet"/>
+      <w:lvlText w:val=""/>
+      <w:lvlJc w:val="left"/>
+      <w:pPr>
+        <w:tabs>
+          <w:tab w:val="num" w:pos="5760"/>
+        </w:tabs>
+        <w:ind w:left="5760" w:hanging="360"/>
+      </w:pPr>
+      <w:rPr>
+        <w:rFonts w:ascii="Wingdings" w:hAnsi="Wingdings" w:hint="default"/>
+        <w:sz w:val="20"/>
+      </w:rPr>
+    </w:lvl>
+    <w:lvl w:ilvl="8" w:tentative="1">
+      <w:start w:val="1"/>
+      <w:numFmt w:val="bullet"/>
+      <w:lvlText w:val=""/>
+      <w:lvlJc w:val="left"/>
+      <w:pPr>
+        <w:tabs>
+          <w:tab w:val="num" w:pos="6480"/>
+        </w:tabs>
+        <w:ind w:left="6480" w:hanging="360"/>
+      </w:pPr>
+      <w:rPr>
+        <w:rFonts w:ascii="Wingdings" w:hAnsi="Wingdings" w:hint="default"/>
+        <w:sz w:val="20"/>
+      </w:rPr>
+    </w:lvl>
+  </w:abstractNum>
+  <w:abstractNum w:abstractNumId="10" w15:restartNumberingAfterBreak="0">
     <w:nsid w:val="7BC042FE"/>
     <w:multiLevelType w:val="hybridMultilevel"/>
     <w:tmpl w:val="B6905074"/>
@@ -2629,25 +3560,37 @@
     </w:lvl>
   </w:abstractNum>
   <w:num w:numId="1" w16cid:durableId="1441610715">
-    <w:abstractNumId w:val="5"/>
+    <w:abstractNumId w:val="7"/>
   </w:num>
   <w:num w:numId="2" w16cid:durableId="7681396">
     <w:abstractNumId w:val="0"/>
   </w:num>
   <w:num w:numId="3" w16cid:durableId="1261792472">
-    <w:abstractNumId w:val="4"/>
+    <w:abstractNumId w:val="6"/>
   </w:num>
   <w:num w:numId="4" w16cid:durableId="1969817703">
-    <w:abstractNumId w:val="3"/>
+    <w:abstractNumId w:val="5"/>
   </w:num>
   <w:num w:numId="5" w16cid:durableId="1515613468">
     <w:abstractNumId w:val="1"/>
   </w:num>
   <w:num w:numId="6" w16cid:durableId="1691909464">
+    <w:abstractNumId w:val="3"/>
+  </w:num>
+  <w:num w:numId="7" w16cid:durableId="2062946815">
+    <w:abstractNumId w:val="10"/>
+  </w:num>
+  <w:num w:numId="8" w16cid:durableId="340669948">
+    <w:abstractNumId w:val="9"/>
+  </w:num>
+  <w:num w:numId="9" w16cid:durableId="691951408">
+    <w:abstractNumId w:val="4"/>
+  </w:num>
+  <w:num w:numId="10" w16cid:durableId="934896425">
     <w:abstractNumId w:val="2"/>
   </w:num>
-  <w:num w:numId="7" w16cid:durableId="2062946815">
-    <w:abstractNumId w:val="6"/>
+  <w:num w:numId="11" w16cid:durableId="1650792501">
+    <w:abstractNumId w:val="8"/>
   </w:num>
 </w:numbering>
 </file>
@@ -3589,6 +4532,19 @@
       <w:spacing w:before="100" w:beforeAutospacing="1" w:after="100" w:afterAutospacing="1"/>
     </w:pPr>
   </w:style>
+  <w:style w:type="character" w:styleId="HTMLCode">
+    <w:name w:val="HTML Code"/>
+    <w:basedOn w:val="DefaultParagraphFont"/>
+    <w:uiPriority w:val="99"/>
+    <w:semiHidden/>
+    <w:unhideWhenUsed/>
+    <w:rsid w:val="00027143"/>
+    <w:rPr>
+      <w:rFonts w:ascii="Courier New" w:eastAsia="Times New Roman" w:hAnsi="Courier New" w:cs="Courier New"/>
+      <w:sz w:val="20"/>
+      <w:szCs w:val="20"/>
+    </w:rPr>
+  </w:style>
 </w:styles>
 </file>
 

</xml_diff>